<commit_message>
Added Documentation about Node Scoring
</commit_message>
<xml_diff>
--- a/Assignment4/Documentation/Assignment_4_Laverghetta_Thomas_Report.docx
+++ b/Assignment4/Documentation/Assignment_4_Laverghetta_Thomas_Report.docx
@@ -139,919 +139,502 @@
     </w:p>
     <w:p>
       <w:r>
+        <w:t xml:space="preserve">The AI algorithm used for playing against with will be a minimax algorithm. </w:t>
+      </w:r>
+      <w:r>
+        <w:t xml:space="preserve">A minimax algorithm is a decision rule used in AI system to minimize possible loss for a </w:t>
+      </w:r>
+      <w:r>
+        <w:t>worst-case</w:t>
+      </w:r>
+      <w:r>
+        <w:t xml:space="preserve"> scenario. </w:t>
+      </w:r>
+      <w:r>
+        <w:t xml:space="preserve">To use this algorithm the following algorithms were also created: </w:t>
+      </w:r>
+      <w:r>
+        <w:t>selection algorithm (finds all possible moves from current system state)</w:t>
+      </w:r>
+      <w:r>
+        <w:t xml:space="preserve"> and node score</w:t>
+      </w:r>
+      <w:r>
+        <w:t xml:space="preserve"> (determines a quantifiable metric of board state for a given player)</w:t>
+      </w:r>
+      <w:r>
+        <w:t>.</w:t>
+      </w:r>
+    </w:p>
+    <w:p>
+      <w:pPr>
+        <w:pStyle w:val="Heading2"/>
+      </w:pPr>
+      <w:r>
+        <w:t>Selection Algorithm</w:t>
+      </w:r>
+    </w:p>
+    <w:p>
+      <w:r>
+        <w:t>The selection algorithm determines the set of next possible moves. The move set is used in minimax to determine next nodes. To determine the next possible move, the algorithm will first determine if there is more than remaining more left. If false (only move remaining), then the algorithm will save both possibilities: either the player makes the move or skips. If more than one move remaining, search for adjacent empty spaces to the last move made, and if no move is available the player has “freedom” to choose any empty space (appends any empty spaces as possible solutions). The pseudocode for the selection algorithm is below:</w:t>
+      </w:r>
+    </w:p>
+    <w:p>
+      <w:pPr>
+        <w:spacing w:after="0" w:line="240" w:lineRule="auto"/>
+        <w:rPr>
+          <w:i/>
+          <w:iCs/>
+        </w:rPr>
+      </w:pPr>
+      <w:r>
+        <w:rPr>
+          <w:i/>
+          <w:iCs/>
+        </w:rPr>
+        <w:t>Selection</w:t>
+      </w:r>
+      <w:r>
+        <w:rPr>
+          <w:i/>
+          <w:iCs/>
+        </w:rPr>
         <w:t xml:space="preserve"> </w:t>
       </w:r>
-    </w:p>
-    <w:p>
-      <w:pPr>
-        <w:pStyle w:val="Heading2"/>
-      </w:pPr>
-      <w:r>
-        <w:t>Minimax Algorithm</w:t>
-      </w:r>
-    </w:p>
-    <w:p>
-      <w:r>
-        <w:t xml:space="preserve"> </w:t>
-      </w:r>
-    </w:p>
-    <w:p>
-      <w:pPr>
-        <w:spacing w:after="0" w:line="240" w:lineRule="auto"/>
-        <w:rPr>
-          <w:i/>
-          <w:iCs/>
-        </w:rPr>
-      </w:pPr>
-      <w:r>
-        <w:rPr>
-          <w:i/>
-          <w:iCs/>
-        </w:rPr>
-        <w:t>NEXT_MOVE</w:t>
-      </w:r>
-      <w:r>
-        <w:rPr>
-          <w:i/>
-          <w:iCs/>
-        </w:rPr>
-        <w:t xml:space="preserve"> </w:t>
-      </w:r>
-      <w:r>
-        <w:rPr>
-          <w:i/>
-          <w:iCs/>
-        </w:rPr>
-        <w:t>&lt;-pointer to best move</w:t>
-      </w:r>
-    </w:p>
-    <w:p>
-      <w:pPr>
-        <w:spacing w:after="0" w:line="240" w:lineRule="auto"/>
-        <w:rPr>
-          <w:i/>
-          <w:iCs/>
-        </w:rPr>
-      </w:pPr>
-      <w:r>
-        <w:rPr>
-          <w:i/>
-          <w:iCs/>
-        </w:rPr>
-        <w:t>Minimax(node, depth, isMaxPlayer, alpha, beta):</w:t>
-      </w:r>
-    </w:p>
-    <w:p>
-      <w:pPr>
-        <w:spacing w:after="0" w:line="240" w:lineRule="auto"/>
-        <w:rPr>
-          <w:i/>
-          <w:iCs/>
-        </w:rPr>
-      </w:pPr>
-      <w:r>
-        <w:rPr>
-          <w:i/>
-          <w:iCs/>
-        </w:rPr>
-        <w:tab/>
-        <w:t>if depth == max depth OR node is leaf:</w:t>
-      </w:r>
-    </w:p>
-    <w:p>
-      <w:pPr>
-        <w:spacing w:after="0" w:line="240" w:lineRule="auto"/>
-        <w:rPr>
-          <w:i/>
-          <w:iCs/>
-        </w:rPr>
-      </w:pPr>
-      <w:r>
-        <w:rPr>
-          <w:i/>
-          <w:iCs/>
-        </w:rPr>
-        <w:tab/>
-      </w:r>
-      <w:r>
-        <w:rPr>
-          <w:i/>
-          <w:iCs/>
-        </w:rPr>
-        <w:tab/>
-        <w:t>return value of node</w:t>
-      </w:r>
-    </w:p>
-    <w:p>
-      <w:pPr>
-        <w:spacing w:after="0" w:line="240" w:lineRule="auto"/>
-        <w:rPr>
-          <w:i/>
-          <w:iCs/>
-        </w:rPr>
-      </w:pPr>
-      <w:r>
-        <w:rPr>
-          <w:i/>
-          <w:iCs/>
-        </w:rPr>
-        <w:tab/>
-        <w:t>if isMaxPlayer == MAX:</w:t>
-      </w:r>
-    </w:p>
-    <w:p>
-      <w:pPr>
-        <w:spacing w:after="0" w:line="240" w:lineRule="auto"/>
-        <w:rPr>
-          <w:i/>
-          <w:iCs/>
-        </w:rPr>
-      </w:pPr>
-      <w:r>
-        <w:rPr>
-          <w:i/>
-          <w:iCs/>
-        </w:rPr>
-        <w:tab/>
-      </w:r>
-      <w:r>
-        <w:rPr>
-          <w:i/>
-          <w:iCs/>
-        </w:rPr>
-        <w:tab/>
-        <w:t>bestVal = -INF</w:t>
-      </w:r>
-    </w:p>
-    <w:p>
-      <w:pPr>
-        <w:spacing w:after="0" w:line="240" w:lineRule="auto"/>
-        <w:rPr>
-          <w:i/>
-          <w:iCs/>
-        </w:rPr>
-      </w:pPr>
-      <w:r>
-        <w:rPr>
-          <w:i/>
-          <w:iCs/>
-        </w:rPr>
-        <w:tab/>
-      </w:r>
-      <w:r>
-        <w:rPr>
-          <w:i/>
-          <w:iCs/>
-        </w:rPr>
-        <w:tab/>
-        <w:t>foreach child node:</w:t>
-      </w:r>
-    </w:p>
-    <w:p>
-      <w:pPr>
-        <w:spacing w:after="0" w:line="240" w:lineRule="auto"/>
-        <w:rPr>
-          <w:i/>
-          <w:iCs/>
-        </w:rPr>
-      </w:pPr>
-      <w:r>
-        <w:rPr>
-          <w:i/>
-          <w:iCs/>
-        </w:rPr>
-        <w:tab/>
-      </w:r>
-      <w:r>
-        <w:rPr>
-          <w:i/>
-          <w:iCs/>
-        </w:rPr>
-        <w:tab/>
-      </w:r>
-      <w:r>
-        <w:rPr>
-          <w:i/>
-          <w:iCs/>
-        </w:rPr>
-        <w:tab/>
-        <w:t>value = minimax(child, depth + 1, MIN, alpha, beta)</w:t>
-      </w:r>
-    </w:p>
-    <w:p>
-      <w:pPr>
-        <w:spacing w:after="0" w:line="240" w:lineRule="auto"/>
-        <w:rPr>
-          <w:i/>
-          <w:iCs/>
-        </w:rPr>
-      </w:pPr>
-      <w:r>
-        <w:rPr>
-          <w:i/>
-          <w:iCs/>
-        </w:rPr>
-        <w:tab/>
-      </w:r>
-      <w:r>
-        <w:rPr>
-          <w:i/>
-          <w:iCs/>
-        </w:rPr>
-        <w:tab/>
-      </w:r>
-      <w:r>
-        <w:rPr>
-          <w:i/>
-          <w:iCs/>
-        </w:rPr>
-        <w:tab/>
-      </w:r>
-      <w:r>
-        <w:rPr>
-          <w:i/>
-          <w:iCs/>
-        </w:rPr>
-        <w:t>if depth == 0:</w:t>
-      </w:r>
-    </w:p>
-    <w:p>
-      <w:pPr>
-        <w:spacing w:after="0" w:line="240" w:lineRule="auto"/>
-        <w:ind w:left="2160" w:firstLine="720"/>
-        <w:rPr>
-          <w:i/>
-          <w:iCs/>
-        </w:rPr>
-      </w:pPr>
-      <w:r>
-        <w:rPr>
-          <w:i/>
-          <w:iCs/>
-        </w:rPr>
-        <w:t>preVal = bestVal</w:t>
-      </w:r>
-    </w:p>
-    <w:p>
-      <w:pPr>
-        <w:spacing w:after="0" w:line="240" w:lineRule="auto"/>
-        <w:ind w:left="2160" w:firstLine="720"/>
-        <w:rPr>
-          <w:i/>
-          <w:iCs/>
-        </w:rPr>
-      </w:pPr>
-      <w:r>
-        <w:rPr>
-          <w:i/>
-          <w:iCs/>
-        </w:rPr>
-        <w:t xml:space="preserve">bestVal = </w:t>
-      </w:r>
-      <w:r>
-        <w:rPr>
-          <w:i/>
-          <w:iCs/>
-        </w:rPr>
-        <w:t>max</w:t>
-      </w:r>
-      <w:r>
-        <w:rPr>
-          <w:i/>
-          <w:iCs/>
-        </w:rPr>
-        <w:t>(bestVal, value)</w:t>
-      </w:r>
-    </w:p>
-    <w:p>
-      <w:pPr>
-        <w:spacing w:after="0" w:line="240" w:lineRule="auto"/>
-        <w:rPr>
-          <w:i/>
-          <w:iCs/>
-        </w:rPr>
-      </w:pPr>
-      <w:r>
-        <w:rPr>
-          <w:i/>
-          <w:iCs/>
-        </w:rPr>
-        <w:tab/>
-      </w:r>
-      <w:r>
-        <w:rPr>
-          <w:i/>
-          <w:iCs/>
-        </w:rPr>
-        <w:tab/>
-      </w:r>
-      <w:r>
-        <w:rPr>
-          <w:i/>
-          <w:iCs/>
-        </w:rPr>
-        <w:tab/>
-      </w:r>
-      <w:r>
-        <w:rPr>
-          <w:i/>
-          <w:iCs/>
-        </w:rPr>
-        <w:tab/>
-        <w:t>if preVal &lt; bestVal:</w:t>
-      </w:r>
-    </w:p>
-    <w:p>
-      <w:pPr>
-        <w:spacing w:after="0" w:line="240" w:lineRule="auto"/>
-        <w:rPr>
-          <w:i/>
-          <w:iCs/>
-        </w:rPr>
-      </w:pPr>
-      <w:r>
-        <w:rPr>
-          <w:i/>
-          <w:iCs/>
-        </w:rPr>
-        <w:tab/>
-      </w:r>
-      <w:r>
-        <w:rPr>
-          <w:i/>
-          <w:iCs/>
-        </w:rPr>
-        <w:tab/>
-      </w:r>
-      <w:r>
-        <w:rPr>
-          <w:i/>
-          <w:iCs/>
-        </w:rPr>
-        <w:tab/>
-      </w:r>
-      <w:r>
-        <w:rPr>
-          <w:i/>
-          <w:iCs/>
-        </w:rPr>
-        <w:tab/>
-      </w:r>
-      <w:r>
-        <w:rPr>
-          <w:i/>
-          <w:iCs/>
-        </w:rPr>
-        <w:tab/>
-        <w:t>NEXT_MOVE = child</w:t>
-      </w:r>
-    </w:p>
-    <w:p>
-      <w:pPr>
-        <w:spacing w:after="0" w:line="240" w:lineRule="auto"/>
-        <w:rPr>
-          <w:i/>
-          <w:iCs/>
-        </w:rPr>
-      </w:pPr>
-      <w:r>
-        <w:rPr>
-          <w:i/>
-          <w:iCs/>
-        </w:rPr>
-        <w:tab/>
-      </w:r>
-      <w:r>
-        <w:rPr>
-          <w:i/>
-          <w:iCs/>
-        </w:rPr>
-        <w:tab/>
-      </w:r>
-      <w:r>
-        <w:rPr>
-          <w:i/>
-          <w:iCs/>
-        </w:rPr>
-        <w:tab/>
-        <w:t>Else:</w:t>
-      </w:r>
-    </w:p>
-    <w:p>
-      <w:pPr>
-        <w:spacing w:after="0" w:line="240" w:lineRule="auto"/>
-        <w:ind w:left="2160" w:firstLine="720"/>
-        <w:rPr>
-          <w:i/>
-          <w:iCs/>
-        </w:rPr>
-      </w:pPr>
-      <w:r>
-        <w:rPr>
-          <w:i/>
-          <w:iCs/>
-        </w:rPr>
-        <w:t xml:space="preserve">bestVal = </w:t>
-      </w:r>
-      <w:r>
-        <w:rPr>
-          <w:i/>
-          <w:iCs/>
-        </w:rPr>
-        <w:t>max</w:t>
-      </w:r>
-      <w:r>
-        <w:rPr>
-          <w:i/>
-          <w:iCs/>
-        </w:rPr>
-        <w:t>(bestVal, value)</w:t>
-      </w:r>
-    </w:p>
-    <w:p>
-      <w:pPr>
-        <w:spacing w:after="0" w:line="240" w:lineRule="auto"/>
-        <w:rPr>
-          <w:i/>
-          <w:iCs/>
-        </w:rPr>
-      </w:pPr>
-      <w:r>
-        <w:rPr>
-          <w:i/>
-          <w:iCs/>
-        </w:rPr>
-        <w:tab/>
-      </w:r>
-      <w:r>
-        <w:rPr>
-          <w:i/>
-          <w:iCs/>
-        </w:rPr>
-        <w:tab/>
-      </w:r>
-      <w:r>
-        <w:rPr>
-          <w:i/>
-          <w:iCs/>
-        </w:rPr>
-        <w:tab/>
-        <w:t>alpha = max (alpha, bestVal)</w:t>
-      </w:r>
-    </w:p>
-    <w:p>
-      <w:pPr>
-        <w:spacing w:after="0" w:line="240" w:lineRule="auto"/>
-        <w:rPr>
-          <w:i/>
-          <w:iCs/>
-        </w:rPr>
-      </w:pPr>
-      <w:r>
-        <w:rPr>
-          <w:i/>
-          <w:iCs/>
-        </w:rPr>
-        <w:tab/>
-      </w:r>
-      <w:r>
-        <w:rPr>
-          <w:i/>
-          <w:iCs/>
-        </w:rPr>
-        <w:tab/>
-      </w:r>
-      <w:r>
-        <w:rPr>
-          <w:i/>
-          <w:iCs/>
-        </w:rPr>
-        <w:tab/>
-        <w:t>if beta &lt;= alpha:</w:t>
-      </w:r>
-    </w:p>
-    <w:p>
-      <w:pPr>
-        <w:spacing w:after="0" w:line="240" w:lineRule="auto"/>
-        <w:rPr>
-          <w:i/>
-          <w:iCs/>
-        </w:rPr>
-      </w:pPr>
-      <w:r>
-        <w:rPr>
-          <w:i/>
-          <w:iCs/>
-        </w:rPr>
-        <w:tab/>
-      </w:r>
-      <w:r>
-        <w:rPr>
-          <w:i/>
-          <w:iCs/>
-        </w:rPr>
-        <w:tab/>
-      </w:r>
-      <w:r>
-        <w:rPr>
-          <w:i/>
-          <w:iCs/>
-        </w:rPr>
-        <w:tab/>
-      </w:r>
-      <w:r>
-        <w:rPr>
-          <w:i/>
-          <w:iCs/>
-        </w:rPr>
-        <w:tab/>
-        <w:t>break</w:t>
-      </w:r>
-    </w:p>
-    <w:p>
-      <w:pPr>
-        <w:spacing w:after="0" w:line="240" w:lineRule="auto"/>
-        <w:rPr>
-          <w:i/>
-          <w:iCs/>
-        </w:rPr>
-      </w:pPr>
-      <w:r>
-        <w:rPr>
-          <w:i/>
-          <w:iCs/>
-        </w:rPr>
-        <w:tab/>
-      </w:r>
-      <w:r>
-        <w:rPr>
-          <w:i/>
-          <w:iCs/>
-        </w:rPr>
-        <w:tab/>
-      </w:r>
-      <w:r>
-        <w:rPr>
-          <w:i/>
-          <w:iCs/>
-        </w:rPr>
-        <w:tab/>
-        <w:t>END if</w:t>
-      </w:r>
-    </w:p>
-    <w:p>
-      <w:pPr>
-        <w:spacing w:after="0" w:line="240" w:lineRule="auto"/>
-        <w:rPr>
-          <w:i/>
-          <w:iCs/>
-        </w:rPr>
-      </w:pPr>
-      <w:r>
-        <w:rPr>
-          <w:i/>
-          <w:iCs/>
-        </w:rPr>
-        <w:tab/>
-      </w:r>
-      <w:r>
-        <w:rPr>
-          <w:i/>
-          <w:iCs/>
-        </w:rPr>
-        <w:tab/>
-        <w:t>END for</w:t>
-      </w:r>
-    </w:p>
-    <w:p>
-      <w:pPr>
-        <w:spacing w:after="0" w:line="240" w:lineRule="auto"/>
-        <w:rPr>
-          <w:i/>
-          <w:iCs/>
-        </w:rPr>
-      </w:pPr>
-      <w:r>
-        <w:rPr>
-          <w:i/>
-          <w:iCs/>
-        </w:rPr>
-        <w:tab/>
-      </w:r>
-      <w:r>
-        <w:rPr>
-          <w:i/>
-          <w:iCs/>
-        </w:rPr>
-        <w:tab/>
-        <w:t>return bestVal</w:t>
-      </w:r>
-    </w:p>
-    <w:p>
-      <w:pPr>
-        <w:spacing w:after="0" w:line="240" w:lineRule="auto"/>
-        <w:rPr>
-          <w:i/>
-          <w:iCs/>
-        </w:rPr>
-      </w:pPr>
-      <w:r>
-        <w:rPr>
-          <w:i/>
-          <w:iCs/>
-        </w:rPr>
-        <w:tab/>
-        <w:t>else: &lt;-isMaxPlayer == MIN</w:t>
-      </w:r>
-    </w:p>
-    <w:p>
-      <w:pPr>
-        <w:spacing w:after="0" w:line="240" w:lineRule="auto"/>
-        <w:rPr>
-          <w:i/>
-          <w:iCs/>
-        </w:rPr>
-      </w:pPr>
-      <w:r>
-        <w:rPr>
-          <w:i/>
-          <w:iCs/>
-        </w:rPr>
-        <w:tab/>
-      </w:r>
-      <w:r>
-        <w:rPr>
-          <w:i/>
-          <w:iCs/>
-        </w:rPr>
-        <w:tab/>
-        <w:t>bestVal = +INF</w:t>
-      </w:r>
-    </w:p>
-    <w:p>
-      <w:pPr>
-        <w:spacing w:after="0" w:line="240" w:lineRule="auto"/>
-        <w:rPr>
-          <w:i/>
-          <w:iCs/>
-        </w:rPr>
-      </w:pPr>
-      <w:r>
-        <w:rPr>
-          <w:i/>
-          <w:iCs/>
-        </w:rPr>
-        <w:tab/>
-      </w:r>
-      <w:r>
-        <w:rPr>
-          <w:i/>
-          <w:iCs/>
-        </w:rPr>
-        <w:tab/>
-        <w:t>foreach child node:</w:t>
-      </w:r>
-    </w:p>
-    <w:p>
-      <w:pPr>
-        <w:spacing w:after="0" w:line="240" w:lineRule="auto"/>
-        <w:rPr>
-          <w:i/>
-          <w:iCs/>
-        </w:rPr>
-      </w:pPr>
-      <w:r>
-        <w:rPr>
-          <w:i/>
-          <w:iCs/>
-        </w:rPr>
-        <w:tab/>
-      </w:r>
-      <w:r>
-        <w:rPr>
-          <w:i/>
-          <w:iCs/>
-        </w:rPr>
-        <w:tab/>
-      </w:r>
-      <w:r>
-        <w:rPr>
-          <w:i/>
-          <w:iCs/>
-        </w:rPr>
-        <w:tab/>
-        <w:t>value = minimax(child, depth + 1, MAX, alpha, beta)</w:t>
-      </w:r>
-    </w:p>
-    <w:p>
-      <w:pPr>
-        <w:spacing w:after="0" w:line="240" w:lineRule="auto"/>
-        <w:rPr>
-          <w:i/>
-          <w:iCs/>
-        </w:rPr>
-      </w:pPr>
-      <w:r>
-        <w:rPr>
-          <w:i/>
-          <w:iCs/>
-        </w:rPr>
-        <w:tab/>
-      </w:r>
-      <w:r>
-        <w:rPr>
-          <w:i/>
-          <w:iCs/>
-        </w:rPr>
-        <w:tab/>
-      </w:r>
-      <w:r>
-        <w:rPr>
-          <w:i/>
-          <w:iCs/>
-        </w:rPr>
-        <w:tab/>
-      </w:r>
-      <w:r>
-        <w:rPr>
-          <w:i/>
-          <w:iCs/>
-        </w:rPr>
-        <w:t>if depth == 0:</w:t>
-      </w:r>
-    </w:p>
-    <w:p>
-      <w:pPr>
-        <w:spacing w:after="0" w:line="240" w:lineRule="auto"/>
-        <w:ind w:left="2160" w:firstLine="720"/>
-        <w:rPr>
-          <w:i/>
-          <w:iCs/>
-        </w:rPr>
-      </w:pPr>
-      <w:r>
-        <w:rPr>
-          <w:i/>
-          <w:iCs/>
-        </w:rPr>
-        <w:t>preVal = bestVal</w:t>
-      </w:r>
-    </w:p>
-    <w:p>
-      <w:pPr>
-        <w:spacing w:after="0" w:line="240" w:lineRule="auto"/>
-        <w:ind w:left="2160" w:firstLine="720"/>
-        <w:rPr>
-          <w:i/>
-          <w:iCs/>
-        </w:rPr>
-      </w:pPr>
-      <w:r>
-        <w:rPr>
-          <w:i/>
-          <w:iCs/>
-        </w:rPr>
-        <w:t>bestVal = min(bestVal, value)</w:t>
-      </w:r>
-    </w:p>
-    <w:p>
-      <w:pPr>
-        <w:spacing w:after="0" w:line="240" w:lineRule="auto"/>
-        <w:rPr>
-          <w:i/>
-          <w:iCs/>
-        </w:rPr>
-      </w:pPr>
-      <w:r>
-        <w:rPr>
-          <w:i/>
-          <w:iCs/>
-        </w:rPr>
-        <w:tab/>
-      </w:r>
-      <w:r>
-        <w:rPr>
-          <w:i/>
-          <w:iCs/>
-        </w:rPr>
-        <w:tab/>
-      </w:r>
-      <w:r>
-        <w:rPr>
-          <w:i/>
-          <w:iCs/>
-        </w:rPr>
-        <w:tab/>
-      </w:r>
-      <w:r>
-        <w:rPr>
-          <w:i/>
-          <w:iCs/>
-        </w:rPr>
-        <w:tab/>
-        <w:t>if preVal</w:t>
-      </w:r>
-      <w:r>
-        <w:rPr>
-          <w:i/>
-          <w:iCs/>
-        </w:rPr>
-        <w:t xml:space="preserve"> &gt;</w:t>
-      </w:r>
-      <w:r>
-        <w:rPr>
-          <w:i/>
-          <w:iCs/>
-        </w:rPr>
-        <w:t xml:space="preserve"> bestVal:</w:t>
-      </w:r>
-    </w:p>
-    <w:p>
-      <w:pPr>
-        <w:spacing w:after="0" w:line="240" w:lineRule="auto"/>
-        <w:rPr>
-          <w:i/>
-          <w:iCs/>
-        </w:rPr>
-      </w:pPr>
-      <w:r>
-        <w:rPr>
-          <w:i/>
-          <w:iCs/>
-        </w:rPr>
-        <w:tab/>
-      </w:r>
-      <w:r>
-        <w:rPr>
-          <w:i/>
-          <w:iCs/>
-        </w:rPr>
-        <w:tab/>
-      </w:r>
-      <w:r>
-        <w:rPr>
-          <w:i/>
-          <w:iCs/>
-        </w:rPr>
-        <w:tab/>
-      </w:r>
-      <w:r>
-        <w:rPr>
-          <w:i/>
-          <w:iCs/>
-        </w:rPr>
-        <w:tab/>
-      </w:r>
-      <w:r>
-        <w:rPr>
-          <w:i/>
-          <w:iCs/>
-        </w:rPr>
-        <w:tab/>
-      </w:r>
-      <w:r>
-        <w:rPr>
-          <w:i/>
-          <w:iCs/>
-        </w:rPr>
-        <w:t>NEXT_MOVE = child</w:t>
-      </w:r>
-    </w:p>
-    <w:p>
-      <w:pPr>
-        <w:spacing w:after="0" w:line="240" w:lineRule="auto"/>
-        <w:rPr>
-          <w:i/>
-          <w:iCs/>
-        </w:rPr>
-      </w:pPr>
-      <w:r>
-        <w:rPr>
-          <w:i/>
-          <w:iCs/>
-        </w:rPr>
-        <w:tab/>
-      </w:r>
-      <w:r>
-        <w:rPr>
-          <w:i/>
-          <w:iCs/>
-        </w:rPr>
-        <w:tab/>
-      </w:r>
-      <w:r>
-        <w:rPr>
-          <w:i/>
-          <w:iCs/>
-        </w:rPr>
-        <w:tab/>
-        <w:t>Else:</w:t>
-      </w:r>
-    </w:p>
-    <w:p>
-      <w:pPr>
-        <w:spacing w:after="0" w:line="240" w:lineRule="auto"/>
-        <w:ind w:left="2160" w:firstLine="720"/>
+      <w:r>
+        <w:rPr>
+          <w:i/>
+          <w:iCs/>
+        </w:rPr>
+        <w:t xml:space="preserve">(curr state (CS), last stone pos (LSP), player (W or B)) </w:t>
+      </w:r>
+    </w:p>
+    <w:p>
+      <w:pPr>
+        <w:spacing w:after="0" w:line="240" w:lineRule="auto"/>
+        <w:ind w:firstLine="720"/>
+        <w:rPr>
+          <w:i/>
+          <w:iCs/>
+        </w:rPr>
+      </w:pPr>
+      <w:r>
+        <w:rPr>
+          <w:i/>
+          <w:iCs/>
+        </w:rPr>
+        <w:t>selection node set (nodeSet) &lt;-set of possible moves</w:t>
+      </w:r>
+    </w:p>
+    <w:p>
+      <w:pPr>
+        <w:spacing w:after="0" w:line="240" w:lineRule="auto"/>
+        <w:rPr>
+          <w:i/>
+          <w:iCs/>
+        </w:rPr>
+      </w:pPr>
+      <w:r>
+        <w:rPr>
+          <w:i/>
+          <w:iCs/>
+        </w:rPr>
+        <w:tab/>
+      </w:r>
+    </w:p>
+    <w:p>
+      <w:pPr>
+        <w:spacing w:after="0" w:line="240" w:lineRule="auto"/>
+        <w:rPr>
+          <w:i/>
+          <w:iCs/>
+        </w:rPr>
+      </w:pPr>
+      <w:r>
+        <w:rPr>
+          <w:i/>
+          <w:iCs/>
+        </w:rPr>
+        <w:tab/>
+        <w:t xml:space="preserve">// check if only one space remaining. </w:t>
+      </w:r>
+    </w:p>
+    <w:p>
+      <w:pPr>
+        <w:spacing w:after="0" w:line="240" w:lineRule="auto"/>
+        <w:rPr>
+          <w:i/>
+          <w:iCs/>
+        </w:rPr>
+      </w:pPr>
+      <w:r>
+        <w:rPr>
+          <w:i/>
+          <w:iCs/>
+        </w:rPr>
+        <w:tab/>
+        <w:t>if CS only has remaining space empty:</w:t>
+      </w:r>
+    </w:p>
+    <w:p>
+      <w:pPr>
+        <w:spacing w:after="0" w:line="240" w:lineRule="auto"/>
+        <w:rPr>
+          <w:i/>
+          <w:iCs/>
+        </w:rPr>
+      </w:pPr>
+      <w:r>
+        <w:rPr>
+          <w:i/>
+          <w:iCs/>
+        </w:rPr>
+        <w:tab/>
+      </w:r>
+      <w:r>
+        <w:rPr>
+          <w:i/>
+          <w:iCs/>
+        </w:rPr>
+        <w:tab/>
+        <w:t>// if player makes move on remaining space</w:t>
+      </w:r>
+    </w:p>
+    <w:p>
+      <w:pPr>
+        <w:spacing w:after="0" w:line="240" w:lineRule="auto"/>
+        <w:rPr>
+          <w:i/>
+          <w:iCs/>
+        </w:rPr>
+      </w:pPr>
+      <w:r>
+        <w:rPr>
+          <w:i/>
+          <w:iCs/>
+        </w:rPr>
+        <w:tab/>
+      </w:r>
+      <w:r>
+        <w:rPr>
+          <w:i/>
+          <w:iCs/>
+        </w:rPr>
+        <w:tab/>
+        <w:t>append copy of CS with empty space = player</w:t>
+      </w:r>
+    </w:p>
+    <w:p>
+      <w:pPr>
+        <w:spacing w:after="0" w:line="240" w:lineRule="auto"/>
+        <w:rPr>
+          <w:i/>
+          <w:iCs/>
+        </w:rPr>
+      </w:pPr>
+      <w:r>
+        <w:rPr>
+          <w:i/>
+          <w:iCs/>
+        </w:rPr>
+        <w:tab/>
+      </w:r>
+      <w:r>
+        <w:rPr>
+          <w:i/>
+          <w:iCs/>
+        </w:rPr>
+        <w:tab/>
+      </w:r>
+    </w:p>
+    <w:p>
+      <w:pPr>
+        <w:spacing w:after="0" w:line="240" w:lineRule="auto"/>
+        <w:rPr>
+          <w:i/>
+          <w:iCs/>
+        </w:rPr>
+      </w:pPr>
+      <w:r>
+        <w:rPr>
+          <w:i/>
+          <w:iCs/>
+        </w:rPr>
+        <w:tab/>
+      </w:r>
+      <w:r>
+        <w:rPr>
+          <w:i/>
+          <w:iCs/>
+        </w:rPr>
+        <w:tab/>
+        <w:t>// if player does not make move on remaining space</w:t>
+      </w:r>
+    </w:p>
+    <w:p>
+      <w:pPr>
+        <w:spacing w:after="0" w:line="240" w:lineRule="auto"/>
+        <w:rPr>
+          <w:i/>
+          <w:iCs/>
+        </w:rPr>
+      </w:pPr>
+      <w:r>
+        <w:rPr>
+          <w:i/>
+          <w:iCs/>
+        </w:rPr>
+        <w:tab/>
+      </w:r>
+      <w:r>
+        <w:rPr>
+          <w:i/>
+          <w:iCs/>
+        </w:rPr>
+        <w:tab/>
+        <w:t>append copy of CS</w:t>
+      </w:r>
+    </w:p>
+    <w:p>
+      <w:pPr>
+        <w:spacing w:after="0" w:line="240" w:lineRule="auto"/>
+        <w:rPr>
+          <w:i/>
+          <w:iCs/>
+        </w:rPr>
+      </w:pPr>
+      <w:r>
+        <w:rPr>
+          <w:i/>
+          <w:iCs/>
+        </w:rPr>
+        <w:tab/>
+      </w:r>
+      <w:r>
+        <w:rPr>
+          <w:i/>
+          <w:iCs/>
+        </w:rPr>
+        <w:tab/>
+        <w:t>return nodeSet</w:t>
+      </w:r>
+    </w:p>
+    <w:p>
+      <w:pPr>
+        <w:spacing w:after="0" w:line="240" w:lineRule="auto"/>
+        <w:rPr>
+          <w:i/>
+          <w:iCs/>
+        </w:rPr>
+      </w:pPr>
+    </w:p>
+    <w:p>
+      <w:pPr>
+        <w:spacing w:after="0" w:line="240" w:lineRule="auto"/>
+        <w:rPr>
+          <w:i/>
+          <w:iCs/>
+        </w:rPr>
+      </w:pPr>
+      <w:r>
+        <w:rPr>
+          <w:i/>
+          <w:iCs/>
+        </w:rPr>
+        <w:tab/>
+        <w:t>// check for empty spaces around LSP</w:t>
+      </w:r>
+    </w:p>
+    <w:p>
+      <w:pPr>
+        <w:spacing w:after="0" w:line="240" w:lineRule="auto"/>
+        <w:rPr>
+          <w:i/>
+          <w:iCs/>
+        </w:rPr>
+      </w:pPr>
+      <w:r>
+        <w:rPr>
+          <w:i/>
+          <w:iCs/>
+        </w:rPr>
+        <w:tab/>
+        <w:t xml:space="preserve">if CS[LSP.row, LSP.col - 1] == 0: </w:t>
+      </w:r>
+    </w:p>
+    <w:p>
+      <w:pPr>
+        <w:spacing w:after="0" w:line="240" w:lineRule="auto"/>
+        <w:rPr>
+          <w:i/>
+          <w:iCs/>
+        </w:rPr>
+      </w:pPr>
+      <w:r>
+        <w:rPr>
+          <w:i/>
+          <w:iCs/>
+        </w:rPr>
+        <w:tab/>
+      </w:r>
+      <w:r>
+        <w:rPr>
+          <w:i/>
+          <w:iCs/>
+        </w:rPr>
+        <w:tab/>
+        <w:t>append copy of CS with CS[LSP.row, LSP.col - 1] = player</w:t>
+      </w:r>
+    </w:p>
+    <w:p>
+      <w:pPr>
+        <w:spacing w:after="0" w:line="240" w:lineRule="auto"/>
+        <w:rPr>
+          <w:i/>
+          <w:iCs/>
+        </w:rPr>
+      </w:pPr>
+    </w:p>
+    <w:p>
+      <w:pPr>
+        <w:spacing w:after="0" w:line="240" w:lineRule="auto"/>
+        <w:rPr>
+          <w:i/>
+          <w:iCs/>
+        </w:rPr>
+      </w:pPr>
+      <w:r>
+        <w:rPr>
+          <w:i/>
+          <w:iCs/>
+        </w:rPr>
+        <w:tab/>
+        <w:t>do same for the rest for:</w:t>
+      </w:r>
+    </w:p>
+    <w:p>
+      <w:pPr>
+        <w:spacing w:after="0" w:line="240" w:lineRule="auto"/>
+        <w:rPr>
+          <w:i/>
+          <w:iCs/>
+        </w:rPr>
+      </w:pPr>
+      <w:r>
+        <w:rPr>
+          <w:i/>
+          <w:iCs/>
+        </w:rPr>
+        <w:tab/>
+      </w:r>
+      <w:r>
+        <w:rPr>
+          <w:i/>
+          <w:iCs/>
+        </w:rPr>
+        <w:tab/>
+        <w:t>r + 1, c</w:t>
+      </w:r>
+    </w:p>
+    <w:p>
+      <w:pPr>
+        <w:spacing w:after="0" w:line="240" w:lineRule="auto"/>
+        <w:rPr>
+          <w:i/>
+          <w:iCs/>
+        </w:rPr>
+      </w:pPr>
+      <w:r>
+        <w:rPr>
+          <w:i/>
+          <w:iCs/>
+        </w:rPr>
+        <w:tab/>
+      </w:r>
+      <w:r>
+        <w:rPr>
+          <w:i/>
+          <w:iCs/>
+        </w:rPr>
+        <w:tab/>
+        <w:t>r - 1, c</w:t>
+      </w:r>
+    </w:p>
+    <w:p>
+      <w:pPr>
+        <w:spacing w:after="0" w:line="240" w:lineRule="auto"/>
+        <w:rPr>
+          <w:i/>
+          <w:iCs/>
+        </w:rPr>
+      </w:pPr>
+      <w:r>
+        <w:rPr>
+          <w:i/>
+          <w:iCs/>
+        </w:rPr>
+        <w:tab/>
+      </w:r>
+      <w:r>
+        <w:rPr>
+          <w:i/>
+          <w:iCs/>
+        </w:rPr>
+        <w:tab/>
+        <w:t>r    , c + 1</w:t>
+      </w:r>
+    </w:p>
+    <w:p>
+      <w:pPr>
+        <w:spacing w:after="0" w:line="240" w:lineRule="auto"/>
+        <w:rPr>
+          <w:i/>
+          <w:iCs/>
+        </w:rPr>
+      </w:pPr>
+      <w:r>
+        <w:rPr>
+          <w:i/>
+          <w:iCs/>
+        </w:rPr>
+        <w:tab/>
+      </w:r>
+      <w:r>
+        <w:rPr>
+          <w:i/>
+          <w:iCs/>
+        </w:rPr>
+        <w:tab/>
+        <w:t>r    , c - 1</w:t>
+      </w:r>
+    </w:p>
+    <w:p>
+      <w:pPr>
+        <w:spacing w:after="0" w:line="240" w:lineRule="auto"/>
+        <w:rPr>
+          <w:i/>
+          <w:iCs/>
+        </w:rPr>
+      </w:pPr>
+      <w:r>
+        <w:rPr>
+          <w:i/>
+          <w:iCs/>
+        </w:rPr>
+        <w:tab/>
+      </w:r>
+      <w:r>
+        <w:rPr>
+          <w:i/>
+          <w:iCs/>
+        </w:rPr>
+        <w:tab/>
+        <w:t>r + 1, c + 1</w:t>
+      </w:r>
+    </w:p>
+    <w:p>
+      <w:pPr>
+        <w:spacing w:after="0" w:line="240" w:lineRule="auto"/>
         <w:rPr>
           <w:i/>
           <w:iCs/>
@@ -1063,244 +646,204 @@
           <w:iCs/>
         </w:rPr>
         <w:lastRenderedPageBreak/>
-        <w:t>bestVal = min(bestVal, value)</w:t>
-      </w:r>
-    </w:p>
-    <w:p>
-      <w:pPr>
-        <w:spacing w:after="0" w:line="240" w:lineRule="auto"/>
-        <w:ind w:left="1440" w:firstLine="720"/>
-        <w:rPr>
-          <w:i/>
-          <w:iCs/>
-        </w:rPr>
-      </w:pPr>
-      <w:r>
-        <w:rPr>
-          <w:i/>
-          <w:iCs/>
-        </w:rPr>
-        <w:t>beta = min (beta, bestVal)</w:t>
-      </w:r>
-    </w:p>
-    <w:p>
-      <w:pPr>
-        <w:spacing w:after="0" w:line="240" w:lineRule="auto"/>
-        <w:rPr>
-          <w:i/>
-          <w:iCs/>
-        </w:rPr>
-      </w:pPr>
-      <w:r>
-        <w:rPr>
-          <w:i/>
-          <w:iCs/>
-        </w:rPr>
-        <w:tab/>
-      </w:r>
-      <w:r>
-        <w:rPr>
-          <w:i/>
-          <w:iCs/>
-        </w:rPr>
-        <w:tab/>
-      </w:r>
-      <w:r>
-        <w:rPr>
-          <w:i/>
-          <w:iCs/>
-        </w:rPr>
-        <w:tab/>
-      </w:r>
-      <w:r>
-        <w:rPr>
-          <w:i/>
-          <w:iCs/>
-        </w:rPr>
-        <w:t>if beta &lt;= alpha:</w:t>
-      </w:r>
-    </w:p>
-    <w:p>
-      <w:pPr>
-        <w:spacing w:after="0" w:line="240" w:lineRule="auto"/>
-        <w:rPr>
-          <w:i/>
-          <w:iCs/>
-        </w:rPr>
-      </w:pPr>
-      <w:r>
-        <w:rPr>
-          <w:i/>
-          <w:iCs/>
-        </w:rPr>
-        <w:tab/>
-      </w:r>
-      <w:r>
-        <w:rPr>
-          <w:i/>
-          <w:iCs/>
-        </w:rPr>
-        <w:tab/>
-      </w:r>
-      <w:r>
-        <w:rPr>
-          <w:i/>
-          <w:iCs/>
-        </w:rPr>
-        <w:tab/>
-      </w:r>
-      <w:r>
-        <w:rPr>
-          <w:i/>
-          <w:iCs/>
-        </w:rPr>
-        <w:tab/>
-        <w:t>break</w:t>
-      </w:r>
-    </w:p>
-    <w:p>
-      <w:pPr>
-        <w:spacing w:after="0" w:line="240" w:lineRule="auto"/>
-        <w:rPr>
-          <w:i/>
-          <w:iCs/>
-        </w:rPr>
-      </w:pPr>
-      <w:r>
-        <w:rPr>
-          <w:i/>
-          <w:iCs/>
-        </w:rPr>
-        <w:tab/>
-      </w:r>
-      <w:r>
-        <w:rPr>
-          <w:i/>
-          <w:iCs/>
-        </w:rPr>
-        <w:tab/>
-      </w:r>
-      <w:r>
-        <w:rPr>
-          <w:i/>
-          <w:iCs/>
-        </w:rPr>
-        <w:tab/>
-        <w:t>END if</w:t>
-      </w:r>
-    </w:p>
-    <w:p>
-      <w:pPr>
-        <w:spacing w:after="0" w:line="240" w:lineRule="auto"/>
-        <w:rPr>
-          <w:i/>
-          <w:iCs/>
-        </w:rPr>
-      </w:pPr>
-      <w:r>
-        <w:rPr>
-          <w:i/>
-          <w:iCs/>
-        </w:rPr>
-        <w:tab/>
-      </w:r>
-      <w:r>
-        <w:rPr>
-          <w:i/>
-          <w:iCs/>
-        </w:rPr>
-        <w:tab/>
-        <w:t>END for</w:t>
-      </w:r>
-    </w:p>
-    <w:p>
-      <w:pPr>
-        <w:spacing w:after="0" w:line="240" w:lineRule="auto"/>
-        <w:rPr>
-          <w:i/>
-          <w:iCs/>
-        </w:rPr>
-      </w:pPr>
-      <w:r>
-        <w:rPr>
-          <w:i/>
-          <w:iCs/>
-        </w:rPr>
-        <w:tab/>
-      </w:r>
-      <w:r>
-        <w:rPr>
-          <w:i/>
-          <w:iCs/>
-        </w:rPr>
-        <w:tab/>
-        <w:t>return bestVal</w:t>
-      </w:r>
-    </w:p>
-    <w:p>
-      <w:pPr>
-        <w:spacing w:after="0" w:line="240" w:lineRule="auto"/>
-        <w:rPr>
-          <w:i/>
-          <w:iCs/>
-        </w:rPr>
-      </w:pPr>
-      <w:r>
-        <w:rPr>
-          <w:i/>
-          <w:iCs/>
-        </w:rPr>
-        <w:tab/>
-        <w:t>END if</w:t>
-      </w:r>
-    </w:p>
-    <w:p>
-      <w:pPr>
-        <w:spacing w:after="0" w:line="240" w:lineRule="auto"/>
-        <w:rPr>
-          <w:i/>
-          <w:iCs/>
-        </w:rPr>
-      </w:pPr>
-      <w:r>
-        <w:rPr>
-          <w:i/>
-          <w:iCs/>
-        </w:rPr>
-        <w:t>END</w:t>
-      </w:r>
-    </w:p>
-    <w:p>
-      <w:pPr>
+        <w:tab/>
+      </w:r>
+      <w:r>
+        <w:rPr>
+          <w:i/>
+          <w:iCs/>
+        </w:rPr>
+        <w:tab/>
+        <w:t>r - 1, c + 1</w:t>
+      </w:r>
+    </w:p>
+    <w:p>
+      <w:pPr>
+        <w:spacing w:after="0" w:line="240" w:lineRule="auto"/>
+        <w:rPr>
+          <w:i/>
+          <w:iCs/>
+        </w:rPr>
+      </w:pPr>
+      <w:r>
+        <w:rPr>
+          <w:i/>
+          <w:iCs/>
+        </w:rPr>
+        <w:tab/>
+      </w:r>
+      <w:r>
+        <w:rPr>
+          <w:i/>
+          <w:iCs/>
+        </w:rPr>
+        <w:tab/>
+        <w:t>r + 1, c - 1</w:t>
+      </w:r>
+    </w:p>
+    <w:p>
+      <w:pPr>
+        <w:spacing w:after="0" w:line="240" w:lineRule="auto"/>
+        <w:rPr>
+          <w:i/>
+          <w:iCs/>
+        </w:rPr>
+      </w:pPr>
+      <w:r>
+        <w:rPr>
+          <w:i/>
+          <w:iCs/>
+        </w:rPr>
+        <w:tab/>
+      </w:r>
+      <w:r>
+        <w:rPr>
+          <w:i/>
+          <w:iCs/>
+        </w:rPr>
+        <w:tab/>
+        <w:t xml:space="preserve">r - 1, c </w:t>
+      </w:r>
+      <w:r>
+        <w:rPr>
+          <w:i/>
+          <w:iCs/>
+        </w:rPr>
+        <w:t>–</w:t>
+      </w:r>
+      <w:r>
+        <w:rPr>
+          <w:i/>
+          <w:iCs/>
+        </w:rPr>
+        <w:t xml:space="preserve"> 1</w:t>
+      </w:r>
+    </w:p>
+    <w:p>
+      <w:pPr>
+        <w:spacing w:after="0" w:line="240" w:lineRule="auto"/>
+        <w:rPr>
+          <w:i/>
+          <w:iCs/>
+        </w:rPr>
+      </w:pPr>
+      <w:r>
+        <w:rPr>
+          <w:i/>
+          <w:iCs/>
+        </w:rPr>
+        <w:tab/>
+      </w:r>
+    </w:p>
+    <w:p>
+      <w:pPr>
+        <w:spacing w:after="0" w:line="240" w:lineRule="auto"/>
+        <w:rPr>
+          <w:i/>
+          <w:iCs/>
+        </w:rPr>
+      </w:pPr>
+      <w:r>
+        <w:rPr>
+          <w:i/>
+          <w:iCs/>
+        </w:rPr>
+        <w:tab/>
+        <w:t>if nodeSet size == 0:</w:t>
+      </w:r>
+    </w:p>
+    <w:p>
+      <w:pPr>
+        <w:spacing w:after="0" w:line="240" w:lineRule="auto"/>
+        <w:rPr>
+          <w:i/>
+          <w:iCs/>
+        </w:rPr>
+      </w:pPr>
+      <w:r>
+        <w:rPr>
+          <w:i/>
+          <w:iCs/>
+        </w:rPr>
+        <w:tab/>
+      </w:r>
+      <w:r>
+        <w:rPr>
+          <w:i/>
+          <w:iCs/>
+        </w:rPr>
+        <w:tab/>
+        <w:t>append copy any empty space in CS where the empty space is respaced with player</w:t>
+      </w:r>
+      <w:r>
+        <w:rPr>
+          <w:i/>
+          <w:iCs/>
+        </w:rPr>
+        <w:tab/>
+      </w:r>
+    </w:p>
+    <w:p>
+      <w:pPr>
+        <w:spacing w:after="0" w:line="240" w:lineRule="auto"/>
         <w:rPr>
           <w:sz w:val="20"/>
           <w:szCs w:val="20"/>
         </w:rPr>
       </w:pPr>
-    </w:p>
+      <w:r>
+        <w:rPr>
+          <w:i/>
+          <w:iCs/>
+        </w:rPr>
+        <w:t>return nodeSet</w:t>
+      </w:r>
+    </w:p>
+    <w:p/>
     <w:p>
       <w:pPr>
         <w:pStyle w:val="Heading2"/>
       </w:pPr>
       <w:r>
-        <w:t>Selection Algorithm</w:t>
-      </w:r>
-    </w:p>
-    <w:p/>
-    <w:p>
-      <w:pPr>
-        <w:spacing w:after="0" w:line="240" w:lineRule="auto"/>
-        <w:rPr>
-          <w:i/>
-          <w:iCs/>
-        </w:rPr>
-      </w:pPr>
-      <w:r>
-        <w:rPr>
-          <w:i/>
-          <w:iCs/>
-        </w:rPr>
-        <w:t xml:space="preserve">Selection(curr state (CS), last stone pos (LSP), player (W or B)) </w:t>
+        <w:t>Node Scoring</w:t>
+      </w:r>
+      <w:r>
+        <w:t xml:space="preserve"> Algorithm</w:t>
+      </w:r>
+    </w:p>
+    <w:p>
+      <w:r>
+        <w:t>The selection algorithm determines the set of next possible moves. The move set is used in minimax to determine next nodes. To determine the next possible move, the algorithm will first determine if there is more than remaining more left. If false (only move remaining), then the algorithm will save both possibilities: either the player makes the move or skips. If more than one move remaining, search for adjacent empty spaces to the last move made, and if no move is available the player has “freedom” to choose any empty space (appends any empty spaces as possible solutions). The pseudocode for the selection algorithm is below:</w:t>
+      </w:r>
+    </w:p>
+    <w:p>
+      <w:pPr>
+        <w:spacing w:after="0" w:line="240" w:lineRule="auto"/>
+        <w:rPr>
+          <w:i/>
+          <w:iCs/>
+        </w:rPr>
+      </w:pPr>
+      <w:r>
+        <w:rPr>
+          <w:i/>
+          <w:iCs/>
+        </w:rPr>
+        <w:t>Selection</w:t>
+      </w:r>
+      <w:r>
+        <w:rPr>
+          <w:i/>
+          <w:iCs/>
+        </w:rPr>
+        <w:t xml:space="preserve"> </w:t>
+      </w:r>
+      <w:r>
+        <w:rPr>
+          <w:i/>
+          <w:iCs/>
+        </w:rPr>
+        <w:t xml:space="preserve">(curr state (CS), last stone pos (LSP), player (W or B)) </w:t>
       </w:r>
     </w:p>
     <w:p>
@@ -1866,12 +1409,6 @@
           <w:iCs/>
         </w:rPr>
         <w:tab/>
-      </w:r>
-      <w:r>
-        <w:rPr>
-          <w:i/>
-          <w:iCs/>
-        </w:rPr>
         <w:t>append copy any empty space in CS where the empty space is respaced with player</w:t>
       </w:r>
       <w:r>
@@ -1898,11 +1435,1156 @@
         <w:t>return nodeSet</w:t>
       </w:r>
     </w:p>
+    <w:p/>
+    <w:p/>
+    <w:p>
+      <w:pPr>
+        <w:pStyle w:val="Heading2"/>
+      </w:pPr>
+      <w:r>
+        <w:t>Minimax Algorithm</w:t>
+      </w:r>
+    </w:p>
+    <w:p>
+      <w:r>
+        <w:t xml:space="preserve"> </w:t>
+      </w:r>
+    </w:p>
+    <w:p>
+      <w:pPr>
+        <w:spacing w:after="0" w:line="240" w:lineRule="auto"/>
+        <w:rPr>
+          <w:i/>
+          <w:iCs/>
+        </w:rPr>
+      </w:pPr>
+      <w:r>
+        <w:rPr>
+          <w:i/>
+          <w:iCs/>
+        </w:rPr>
+        <w:t>NEXT_MOVE</w:t>
+      </w:r>
+      <w:r>
+        <w:rPr>
+          <w:i/>
+          <w:iCs/>
+        </w:rPr>
+        <w:t xml:space="preserve"> </w:t>
+      </w:r>
+      <w:r>
+        <w:rPr>
+          <w:i/>
+          <w:iCs/>
+        </w:rPr>
+        <w:t>&lt;-pointer to best move</w:t>
+      </w:r>
+    </w:p>
+    <w:p>
+      <w:pPr>
+        <w:spacing w:after="0" w:line="240" w:lineRule="auto"/>
+        <w:rPr>
+          <w:i/>
+          <w:iCs/>
+        </w:rPr>
+      </w:pPr>
+      <w:r>
+        <w:rPr>
+          <w:i/>
+          <w:iCs/>
+        </w:rPr>
+        <w:t>Minimax(node, depth, isMaxPlayer, alpha, beta):</w:t>
+      </w:r>
+    </w:p>
+    <w:p>
+      <w:pPr>
+        <w:spacing w:after="0" w:line="240" w:lineRule="auto"/>
+        <w:rPr>
+          <w:i/>
+          <w:iCs/>
+        </w:rPr>
+      </w:pPr>
+      <w:r>
+        <w:rPr>
+          <w:i/>
+          <w:iCs/>
+        </w:rPr>
+        <w:tab/>
+        <w:t>if depth == max depth OR node is leaf:</w:t>
+      </w:r>
+    </w:p>
+    <w:p>
+      <w:pPr>
+        <w:spacing w:after="0" w:line="240" w:lineRule="auto"/>
+        <w:rPr>
+          <w:i/>
+          <w:iCs/>
+        </w:rPr>
+      </w:pPr>
+      <w:r>
+        <w:rPr>
+          <w:i/>
+          <w:iCs/>
+        </w:rPr>
+        <w:tab/>
+      </w:r>
+      <w:r>
+        <w:rPr>
+          <w:i/>
+          <w:iCs/>
+        </w:rPr>
+        <w:tab/>
+        <w:t>return value of node</w:t>
+      </w:r>
+      <w:r>
+        <w:rPr>
+          <w:i/>
+          <w:iCs/>
+        </w:rPr>
+        <w:t xml:space="preserve"> (node score method)</w:t>
+      </w:r>
+    </w:p>
+    <w:p>
+      <w:pPr>
+        <w:spacing w:after="0" w:line="240" w:lineRule="auto"/>
+        <w:rPr>
+          <w:i/>
+          <w:iCs/>
+        </w:rPr>
+      </w:pPr>
+      <w:r>
+        <w:rPr>
+          <w:i/>
+          <w:iCs/>
+        </w:rPr>
+        <w:tab/>
+        <w:t>if isMaxPlayer == MAX:</w:t>
+      </w:r>
+    </w:p>
+    <w:p>
+      <w:pPr>
+        <w:spacing w:after="0" w:line="240" w:lineRule="auto"/>
+        <w:rPr>
+          <w:i/>
+          <w:iCs/>
+        </w:rPr>
+      </w:pPr>
+      <w:r>
+        <w:rPr>
+          <w:i/>
+          <w:iCs/>
+        </w:rPr>
+        <w:tab/>
+      </w:r>
+      <w:r>
+        <w:rPr>
+          <w:i/>
+          <w:iCs/>
+        </w:rPr>
+        <w:tab/>
+        <w:t>bestVal = -INF</w:t>
+      </w:r>
+    </w:p>
+    <w:p>
+      <w:pPr>
+        <w:spacing w:after="0" w:line="240" w:lineRule="auto"/>
+        <w:rPr>
+          <w:i/>
+          <w:iCs/>
+        </w:rPr>
+      </w:pPr>
+      <w:r>
+        <w:rPr>
+          <w:i/>
+          <w:iCs/>
+        </w:rPr>
+        <w:tab/>
+      </w:r>
+      <w:r>
+        <w:rPr>
+          <w:i/>
+          <w:iCs/>
+        </w:rPr>
+        <w:tab/>
+        <w:t>foreach child node:</w:t>
+      </w:r>
+    </w:p>
+    <w:p>
+      <w:pPr>
+        <w:spacing w:after="0" w:line="240" w:lineRule="auto"/>
+        <w:rPr>
+          <w:i/>
+          <w:iCs/>
+        </w:rPr>
+      </w:pPr>
+      <w:r>
+        <w:rPr>
+          <w:i/>
+          <w:iCs/>
+        </w:rPr>
+        <w:tab/>
+      </w:r>
+      <w:r>
+        <w:rPr>
+          <w:i/>
+          <w:iCs/>
+        </w:rPr>
+        <w:tab/>
+      </w:r>
+      <w:r>
+        <w:rPr>
+          <w:i/>
+          <w:iCs/>
+        </w:rPr>
+        <w:tab/>
+        <w:t>value = minimax(child, depth + 1, MIN, alpha, beta)</w:t>
+      </w:r>
+    </w:p>
+    <w:p>
+      <w:pPr>
+        <w:spacing w:after="0" w:line="240" w:lineRule="auto"/>
+        <w:rPr>
+          <w:i/>
+          <w:iCs/>
+        </w:rPr>
+      </w:pPr>
+      <w:r>
+        <w:rPr>
+          <w:i/>
+          <w:iCs/>
+        </w:rPr>
+        <w:tab/>
+      </w:r>
+      <w:r>
+        <w:rPr>
+          <w:i/>
+          <w:iCs/>
+        </w:rPr>
+        <w:tab/>
+      </w:r>
+      <w:r>
+        <w:rPr>
+          <w:i/>
+          <w:iCs/>
+        </w:rPr>
+        <w:tab/>
+      </w:r>
+      <w:r>
+        <w:rPr>
+          <w:i/>
+          <w:iCs/>
+        </w:rPr>
+        <w:t>if depth == 0:</w:t>
+      </w:r>
+    </w:p>
+    <w:p>
+      <w:pPr>
+        <w:spacing w:after="0" w:line="240" w:lineRule="auto"/>
+        <w:ind w:left="2160" w:firstLine="720"/>
+        <w:rPr>
+          <w:i/>
+          <w:iCs/>
+        </w:rPr>
+      </w:pPr>
+      <w:r>
+        <w:rPr>
+          <w:i/>
+          <w:iCs/>
+        </w:rPr>
+        <w:t>preVal = bestVal</w:t>
+      </w:r>
+    </w:p>
+    <w:p>
+      <w:pPr>
+        <w:spacing w:after="0" w:line="240" w:lineRule="auto"/>
+        <w:ind w:left="2160" w:firstLine="720"/>
+        <w:rPr>
+          <w:i/>
+          <w:iCs/>
+        </w:rPr>
+      </w:pPr>
+      <w:r>
+        <w:rPr>
+          <w:i/>
+          <w:iCs/>
+        </w:rPr>
+        <w:t xml:space="preserve">bestVal = </w:t>
+      </w:r>
+      <w:r>
+        <w:rPr>
+          <w:i/>
+          <w:iCs/>
+        </w:rPr>
+        <w:t>max</w:t>
+      </w:r>
+      <w:r>
+        <w:rPr>
+          <w:i/>
+          <w:iCs/>
+        </w:rPr>
+        <w:t>(bestVal, value)</w:t>
+      </w:r>
+    </w:p>
+    <w:p>
+      <w:pPr>
+        <w:spacing w:after="0" w:line="240" w:lineRule="auto"/>
+        <w:rPr>
+          <w:i/>
+          <w:iCs/>
+        </w:rPr>
+      </w:pPr>
+      <w:r>
+        <w:rPr>
+          <w:i/>
+          <w:iCs/>
+        </w:rPr>
+        <w:tab/>
+      </w:r>
+      <w:r>
+        <w:rPr>
+          <w:i/>
+          <w:iCs/>
+        </w:rPr>
+        <w:tab/>
+      </w:r>
+      <w:r>
+        <w:rPr>
+          <w:i/>
+          <w:iCs/>
+        </w:rPr>
+        <w:tab/>
+      </w:r>
+      <w:r>
+        <w:rPr>
+          <w:i/>
+          <w:iCs/>
+        </w:rPr>
+        <w:tab/>
+        <w:t>if preVal &lt; bestVal:</w:t>
+      </w:r>
+    </w:p>
+    <w:p>
+      <w:pPr>
+        <w:spacing w:after="0" w:line="240" w:lineRule="auto"/>
+        <w:rPr>
+          <w:i/>
+          <w:iCs/>
+        </w:rPr>
+      </w:pPr>
+      <w:r>
+        <w:rPr>
+          <w:i/>
+          <w:iCs/>
+        </w:rPr>
+        <w:tab/>
+      </w:r>
+      <w:r>
+        <w:rPr>
+          <w:i/>
+          <w:iCs/>
+        </w:rPr>
+        <w:tab/>
+      </w:r>
+      <w:r>
+        <w:rPr>
+          <w:i/>
+          <w:iCs/>
+        </w:rPr>
+        <w:tab/>
+      </w:r>
+      <w:r>
+        <w:rPr>
+          <w:i/>
+          <w:iCs/>
+        </w:rPr>
+        <w:tab/>
+      </w:r>
+      <w:r>
+        <w:rPr>
+          <w:i/>
+          <w:iCs/>
+        </w:rPr>
+        <w:tab/>
+        <w:t>NEXT_MOVE = child</w:t>
+      </w:r>
+    </w:p>
+    <w:p>
+      <w:pPr>
+        <w:spacing w:after="0" w:line="240" w:lineRule="auto"/>
+        <w:rPr>
+          <w:i/>
+          <w:iCs/>
+        </w:rPr>
+      </w:pPr>
+      <w:r>
+        <w:rPr>
+          <w:i/>
+          <w:iCs/>
+        </w:rPr>
+        <w:tab/>
+      </w:r>
+      <w:r>
+        <w:rPr>
+          <w:i/>
+          <w:iCs/>
+        </w:rPr>
+        <w:tab/>
+      </w:r>
+      <w:r>
+        <w:rPr>
+          <w:i/>
+          <w:iCs/>
+        </w:rPr>
+        <w:tab/>
+        <w:t>Else:</w:t>
+      </w:r>
+    </w:p>
+    <w:p>
+      <w:pPr>
+        <w:spacing w:after="0" w:line="240" w:lineRule="auto"/>
+        <w:ind w:left="2160" w:firstLine="720"/>
+        <w:rPr>
+          <w:i/>
+          <w:iCs/>
+        </w:rPr>
+      </w:pPr>
+      <w:r>
+        <w:rPr>
+          <w:i/>
+          <w:iCs/>
+        </w:rPr>
+        <w:t xml:space="preserve">bestVal = </w:t>
+      </w:r>
+      <w:r>
+        <w:rPr>
+          <w:i/>
+          <w:iCs/>
+        </w:rPr>
+        <w:t>max</w:t>
+      </w:r>
+      <w:r>
+        <w:rPr>
+          <w:i/>
+          <w:iCs/>
+        </w:rPr>
+        <w:t>(bestVal, value)</w:t>
+      </w:r>
+    </w:p>
+    <w:p>
+      <w:pPr>
+        <w:spacing w:after="0" w:line="240" w:lineRule="auto"/>
+        <w:rPr>
+          <w:i/>
+          <w:iCs/>
+        </w:rPr>
+      </w:pPr>
+      <w:r>
+        <w:rPr>
+          <w:i/>
+          <w:iCs/>
+        </w:rPr>
+        <w:tab/>
+      </w:r>
+      <w:r>
+        <w:rPr>
+          <w:i/>
+          <w:iCs/>
+        </w:rPr>
+        <w:tab/>
+      </w:r>
+      <w:r>
+        <w:rPr>
+          <w:i/>
+          <w:iCs/>
+        </w:rPr>
+        <w:tab/>
+        <w:t>alpha = max (alpha, bestVal)</w:t>
+      </w:r>
+    </w:p>
+    <w:p>
+      <w:pPr>
+        <w:spacing w:after="0" w:line="240" w:lineRule="auto"/>
+        <w:rPr>
+          <w:i/>
+          <w:iCs/>
+        </w:rPr>
+      </w:pPr>
+      <w:r>
+        <w:rPr>
+          <w:i/>
+          <w:iCs/>
+        </w:rPr>
+        <w:tab/>
+      </w:r>
+      <w:r>
+        <w:rPr>
+          <w:i/>
+          <w:iCs/>
+        </w:rPr>
+        <w:tab/>
+      </w:r>
+      <w:r>
+        <w:rPr>
+          <w:i/>
+          <w:iCs/>
+        </w:rPr>
+        <w:tab/>
+        <w:t>if beta &lt;= alpha:</w:t>
+      </w:r>
+    </w:p>
+    <w:p>
+      <w:pPr>
+        <w:spacing w:after="0" w:line="240" w:lineRule="auto"/>
+        <w:rPr>
+          <w:i/>
+          <w:iCs/>
+        </w:rPr>
+      </w:pPr>
+      <w:r>
+        <w:rPr>
+          <w:i/>
+          <w:iCs/>
+        </w:rPr>
+        <w:tab/>
+      </w:r>
+      <w:r>
+        <w:rPr>
+          <w:i/>
+          <w:iCs/>
+        </w:rPr>
+        <w:tab/>
+      </w:r>
+      <w:r>
+        <w:rPr>
+          <w:i/>
+          <w:iCs/>
+        </w:rPr>
+        <w:tab/>
+      </w:r>
+      <w:r>
+        <w:rPr>
+          <w:i/>
+          <w:iCs/>
+        </w:rPr>
+        <w:tab/>
+        <w:t>break</w:t>
+      </w:r>
+    </w:p>
+    <w:p>
+      <w:pPr>
+        <w:spacing w:after="0" w:line="240" w:lineRule="auto"/>
+        <w:rPr>
+          <w:i/>
+          <w:iCs/>
+        </w:rPr>
+      </w:pPr>
+      <w:r>
+        <w:rPr>
+          <w:i/>
+          <w:iCs/>
+        </w:rPr>
+        <w:tab/>
+      </w:r>
+      <w:r>
+        <w:rPr>
+          <w:i/>
+          <w:iCs/>
+        </w:rPr>
+        <w:tab/>
+      </w:r>
+      <w:r>
+        <w:rPr>
+          <w:i/>
+          <w:iCs/>
+        </w:rPr>
+        <w:tab/>
+        <w:t>END if</w:t>
+      </w:r>
+    </w:p>
+    <w:p>
+      <w:pPr>
+        <w:spacing w:after="0" w:line="240" w:lineRule="auto"/>
+        <w:rPr>
+          <w:i/>
+          <w:iCs/>
+        </w:rPr>
+      </w:pPr>
+      <w:r>
+        <w:rPr>
+          <w:i/>
+          <w:iCs/>
+        </w:rPr>
+        <w:tab/>
+      </w:r>
+      <w:r>
+        <w:rPr>
+          <w:i/>
+          <w:iCs/>
+        </w:rPr>
+        <w:tab/>
+        <w:t>END for</w:t>
+      </w:r>
+    </w:p>
+    <w:p>
+      <w:pPr>
+        <w:spacing w:after="0" w:line="240" w:lineRule="auto"/>
+        <w:rPr>
+          <w:i/>
+          <w:iCs/>
+        </w:rPr>
+      </w:pPr>
+      <w:r>
+        <w:rPr>
+          <w:i/>
+          <w:iCs/>
+        </w:rPr>
+        <w:tab/>
+      </w:r>
+      <w:r>
+        <w:rPr>
+          <w:i/>
+          <w:iCs/>
+        </w:rPr>
+        <w:tab/>
+        <w:t>return bestVal</w:t>
+      </w:r>
+    </w:p>
+    <w:p>
+      <w:pPr>
+        <w:spacing w:after="0" w:line="240" w:lineRule="auto"/>
+        <w:rPr>
+          <w:i/>
+          <w:iCs/>
+        </w:rPr>
+      </w:pPr>
+      <w:r>
+        <w:rPr>
+          <w:i/>
+          <w:iCs/>
+        </w:rPr>
+        <w:tab/>
+        <w:t>else: &lt;-isMaxPlayer == MIN</w:t>
+      </w:r>
+    </w:p>
+    <w:p>
+      <w:pPr>
+        <w:spacing w:after="0" w:line="240" w:lineRule="auto"/>
+        <w:rPr>
+          <w:i/>
+          <w:iCs/>
+        </w:rPr>
+      </w:pPr>
+      <w:r>
+        <w:rPr>
+          <w:i/>
+          <w:iCs/>
+        </w:rPr>
+        <w:tab/>
+      </w:r>
+      <w:r>
+        <w:rPr>
+          <w:i/>
+          <w:iCs/>
+        </w:rPr>
+        <w:tab/>
+        <w:t>bestVal = +INF</w:t>
+      </w:r>
+    </w:p>
+    <w:p>
+      <w:pPr>
+        <w:spacing w:after="0" w:line="240" w:lineRule="auto"/>
+        <w:rPr>
+          <w:i/>
+          <w:iCs/>
+        </w:rPr>
+      </w:pPr>
+      <w:r>
+        <w:rPr>
+          <w:i/>
+          <w:iCs/>
+        </w:rPr>
+        <w:tab/>
+      </w:r>
+      <w:r>
+        <w:rPr>
+          <w:i/>
+          <w:iCs/>
+        </w:rPr>
+        <w:tab/>
+        <w:t>foreach child node:</w:t>
+      </w:r>
+    </w:p>
+    <w:p>
+      <w:pPr>
+        <w:spacing w:after="0" w:line="240" w:lineRule="auto"/>
+        <w:rPr>
+          <w:i/>
+          <w:iCs/>
+        </w:rPr>
+      </w:pPr>
+      <w:r>
+        <w:rPr>
+          <w:i/>
+          <w:iCs/>
+        </w:rPr>
+        <w:tab/>
+      </w:r>
+      <w:r>
+        <w:rPr>
+          <w:i/>
+          <w:iCs/>
+        </w:rPr>
+        <w:tab/>
+      </w:r>
+      <w:r>
+        <w:rPr>
+          <w:i/>
+          <w:iCs/>
+        </w:rPr>
+        <w:tab/>
+        <w:t>value = minimax(child, depth + 1, MAX, alpha, beta)</w:t>
+      </w:r>
+    </w:p>
+    <w:p>
+      <w:pPr>
+        <w:spacing w:after="0" w:line="240" w:lineRule="auto"/>
+        <w:rPr>
+          <w:i/>
+          <w:iCs/>
+        </w:rPr>
+      </w:pPr>
+      <w:r>
+        <w:rPr>
+          <w:i/>
+          <w:iCs/>
+        </w:rPr>
+        <w:tab/>
+      </w:r>
+      <w:r>
+        <w:rPr>
+          <w:i/>
+          <w:iCs/>
+        </w:rPr>
+        <w:tab/>
+      </w:r>
+      <w:r>
+        <w:rPr>
+          <w:i/>
+          <w:iCs/>
+        </w:rPr>
+        <w:tab/>
+      </w:r>
+      <w:r>
+        <w:rPr>
+          <w:i/>
+          <w:iCs/>
+        </w:rPr>
+        <w:t>if depth == 0:</w:t>
+      </w:r>
+    </w:p>
+    <w:p>
+      <w:pPr>
+        <w:spacing w:after="0" w:line="240" w:lineRule="auto"/>
+        <w:ind w:left="2160" w:firstLine="720"/>
+        <w:rPr>
+          <w:i/>
+          <w:iCs/>
+        </w:rPr>
+      </w:pPr>
+      <w:r>
+        <w:rPr>
+          <w:i/>
+          <w:iCs/>
+        </w:rPr>
+        <w:t>preVal = bestVal</w:t>
+      </w:r>
+    </w:p>
+    <w:p>
+      <w:pPr>
+        <w:spacing w:after="0" w:line="240" w:lineRule="auto"/>
+        <w:ind w:left="2160" w:firstLine="720"/>
+        <w:rPr>
+          <w:i/>
+          <w:iCs/>
+        </w:rPr>
+      </w:pPr>
+      <w:r>
+        <w:rPr>
+          <w:i/>
+          <w:iCs/>
+        </w:rPr>
+        <w:t>bestVal = min(bestVal, value)</w:t>
+      </w:r>
+    </w:p>
+    <w:p>
+      <w:pPr>
+        <w:spacing w:after="0" w:line="240" w:lineRule="auto"/>
+        <w:rPr>
+          <w:i/>
+          <w:iCs/>
+        </w:rPr>
+      </w:pPr>
+      <w:r>
+        <w:rPr>
+          <w:i/>
+          <w:iCs/>
+        </w:rPr>
+        <w:tab/>
+      </w:r>
+      <w:r>
+        <w:rPr>
+          <w:i/>
+          <w:iCs/>
+        </w:rPr>
+        <w:tab/>
+      </w:r>
+      <w:r>
+        <w:rPr>
+          <w:i/>
+          <w:iCs/>
+        </w:rPr>
+        <w:tab/>
+      </w:r>
+      <w:r>
+        <w:rPr>
+          <w:i/>
+          <w:iCs/>
+        </w:rPr>
+        <w:tab/>
+        <w:t>if preVal</w:t>
+      </w:r>
+      <w:r>
+        <w:rPr>
+          <w:i/>
+          <w:iCs/>
+        </w:rPr>
+        <w:t xml:space="preserve"> &gt;</w:t>
+      </w:r>
+      <w:r>
+        <w:rPr>
+          <w:i/>
+          <w:iCs/>
+        </w:rPr>
+        <w:t xml:space="preserve"> bestVal:</w:t>
+      </w:r>
+    </w:p>
+    <w:p>
+      <w:pPr>
+        <w:spacing w:after="0" w:line="240" w:lineRule="auto"/>
+        <w:rPr>
+          <w:i/>
+          <w:iCs/>
+        </w:rPr>
+      </w:pPr>
+      <w:r>
+        <w:rPr>
+          <w:i/>
+          <w:iCs/>
+        </w:rPr>
+        <w:tab/>
+      </w:r>
+      <w:r>
+        <w:rPr>
+          <w:i/>
+          <w:iCs/>
+        </w:rPr>
+        <w:tab/>
+      </w:r>
+      <w:r>
+        <w:rPr>
+          <w:i/>
+          <w:iCs/>
+        </w:rPr>
+        <w:tab/>
+      </w:r>
+      <w:r>
+        <w:rPr>
+          <w:i/>
+          <w:iCs/>
+        </w:rPr>
+        <w:tab/>
+      </w:r>
+      <w:r>
+        <w:rPr>
+          <w:i/>
+          <w:iCs/>
+        </w:rPr>
+        <w:tab/>
+      </w:r>
+      <w:r>
+        <w:rPr>
+          <w:i/>
+          <w:iCs/>
+        </w:rPr>
+        <w:t>NEXT_MOVE = child</w:t>
+      </w:r>
+    </w:p>
+    <w:p>
+      <w:pPr>
+        <w:spacing w:after="0" w:line="240" w:lineRule="auto"/>
+        <w:rPr>
+          <w:i/>
+          <w:iCs/>
+        </w:rPr>
+      </w:pPr>
+      <w:r>
+        <w:rPr>
+          <w:i/>
+          <w:iCs/>
+        </w:rPr>
+        <w:tab/>
+      </w:r>
+      <w:r>
+        <w:rPr>
+          <w:i/>
+          <w:iCs/>
+        </w:rPr>
+        <w:tab/>
+      </w:r>
+      <w:r>
+        <w:rPr>
+          <w:i/>
+          <w:iCs/>
+        </w:rPr>
+        <w:tab/>
+        <w:t>Else:</w:t>
+      </w:r>
+    </w:p>
+    <w:p>
+      <w:pPr>
+        <w:spacing w:after="0" w:line="240" w:lineRule="auto"/>
+        <w:ind w:left="2160" w:firstLine="720"/>
+        <w:rPr>
+          <w:i/>
+          <w:iCs/>
+        </w:rPr>
+      </w:pPr>
+      <w:r>
+        <w:rPr>
+          <w:i/>
+          <w:iCs/>
+        </w:rPr>
+        <w:t>bestVal = min(bestVal, value)</w:t>
+      </w:r>
+    </w:p>
+    <w:p>
+      <w:pPr>
+        <w:spacing w:after="0" w:line="240" w:lineRule="auto"/>
+        <w:ind w:left="1440" w:firstLine="720"/>
+        <w:rPr>
+          <w:i/>
+          <w:iCs/>
+        </w:rPr>
+      </w:pPr>
+      <w:r>
+        <w:rPr>
+          <w:i/>
+          <w:iCs/>
+        </w:rPr>
+        <w:t>beta = min (beta, bestVal)</w:t>
+      </w:r>
+    </w:p>
+    <w:p>
+      <w:pPr>
+        <w:spacing w:after="0" w:line="240" w:lineRule="auto"/>
+        <w:rPr>
+          <w:i/>
+          <w:iCs/>
+        </w:rPr>
+      </w:pPr>
+      <w:r>
+        <w:rPr>
+          <w:i/>
+          <w:iCs/>
+        </w:rPr>
+        <w:tab/>
+      </w:r>
+      <w:r>
+        <w:rPr>
+          <w:i/>
+          <w:iCs/>
+        </w:rPr>
+        <w:tab/>
+      </w:r>
+      <w:r>
+        <w:rPr>
+          <w:i/>
+          <w:iCs/>
+        </w:rPr>
+        <w:tab/>
+      </w:r>
+      <w:r>
+        <w:rPr>
+          <w:i/>
+          <w:iCs/>
+        </w:rPr>
+        <w:t>if beta &lt;= alpha:</w:t>
+      </w:r>
+    </w:p>
+    <w:p>
+      <w:pPr>
+        <w:spacing w:after="0" w:line="240" w:lineRule="auto"/>
+        <w:rPr>
+          <w:i/>
+          <w:iCs/>
+        </w:rPr>
+      </w:pPr>
+      <w:r>
+        <w:rPr>
+          <w:i/>
+          <w:iCs/>
+        </w:rPr>
+        <w:tab/>
+      </w:r>
+      <w:r>
+        <w:rPr>
+          <w:i/>
+          <w:iCs/>
+        </w:rPr>
+        <w:tab/>
+      </w:r>
+      <w:r>
+        <w:rPr>
+          <w:i/>
+          <w:iCs/>
+        </w:rPr>
+        <w:tab/>
+      </w:r>
+      <w:r>
+        <w:rPr>
+          <w:i/>
+          <w:iCs/>
+        </w:rPr>
+        <w:tab/>
+        <w:t>break</w:t>
+      </w:r>
+    </w:p>
+    <w:p>
+      <w:pPr>
+        <w:spacing w:after="0" w:line="240" w:lineRule="auto"/>
+        <w:rPr>
+          <w:i/>
+          <w:iCs/>
+        </w:rPr>
+      </w:pPr>
+      <w:r>
+        <w:rPr>
+          <w:i/>
+          <w:iCs/>
+        </w:rPr>
+        <w:tab/>
+      </w:r>
+      <w:r>
+        <w:rPr>
+          <w:i/>
+          <w:iCs/>
+        </w:rPr>
+        <w:tab/>
+      </w:r>
+      <w:r>
+        <w:rPr>
+          <w:i/>
+          <w:iCs/>
+        </w:rPr>
+        <w:tab/>
+        <w:t>END if</w:t>
+      </w:r>
+    </w:p>
+    <w:p>
+      <w:pPr>
+        <w:spacing w:after="0" w:line="240" w:lineRule="auto"/>
+        <w:rPr>
+          <w:i/>
+          <w:iCs/>
+        </w:rPr>
+      </w:pPr>
+      <w:r>
+        <w:rPr>
+          <w:i/>
+          <w:iCs/>
+        </w:rPr>
+        <w:tab/>
+      </w:r>
+      <w:r>
+        <w:rPr>
+          <w:i/>
+          <w:iCs/>
+        </w:rPr>
+        <w:tab/>
+        <w:t>END for</w:t>
+      </w:r>
+    </w:p>
+    <w:p>
+      <w:pPr>
+        <w:spacing w:after="0" w:line="240" w:lineRule="auto"/>
+        <w:rPr>
+          <w:i/>
+          <w:iCs/>
+        </w:rPr>
+      </w:pPr>
+      <w:r>
+        <w:rPr>
+          <w:i/>
+          <w:iCs/>
+        </w:rPr>
+        <w:tab/>
+      </w:r>
+      <w:r>
+        <w:rPr>
+          <w:i/>
+          <w:iCs/>
+        </w:rPr>
+        <w:tab/>
+        <w:t>return bestVal</w:t>
+      </w:r>
+    </w:p>
+    <w:p>
+      <w:pPr>
+        <w:spacing w:after="0" w:line="240" w:lineRule="auto"/>
+        <w:rPr>
+          <w:i/>
+          <w:iCs/>
+        </w:rPr>
+      </w:pPr>
+      <w:r>
+        <w:rPr>
+          <w:i/>
+          <w:iCs/>
+        </w:rPr>
+        <w:tab/>
+        <w:t>END if</w:t>
+      </w:r>
+    </w:p>
+    <w:p>
+      <w:pPr>
+        <w:spacing w:after="0" w:line="240" w:lineRule="auto"/>
+        <w:rPr>
+          <w:i/>
+          <w:iCs/>
+        </w:rPr>
+      </w:pPr>
+      <w:r>
+        <w:rPr>
+          <w:i/>
+          <w:iCs/>
+        </w:rPr>
+        <w:t>END</w:t>
+      </w:r>
+    </w:p>
+    <w:p>
+      <w:pPr>
+        <w:rPr>
+          <w:sz w:val="20"/>
+          <w:szCs w:val="20"/>
+        </w:rPr>
+      </w:pPr>
+    </w:p>
     <w:p>
       <w:pPr>
         <w:pStyle w:val="Heading1"/>
       </w:pPr>
       <w:r>
+        <w:lastRenderedPageBreak/>
         <w:t>Results</w:t>
       </w:r>
     </w:p>

</xml_diff>

<commit_message>
Added Minimax Alg Documentation
</commit_message>
<xml_diff>
--- a/Assignment4/Documentation/Assignment_4_Laverghetta_Thomas_Report.docx
+++ b/Assignment4/Documentation/Assignment_4_Laverghetta_Thomas_Report.docx
@@ -165,6 +165,9 @@
       <w:r>
         <w:t>.</w:t>
       </w:r>
+      <w:r>
+        <w:t xml:space="preserve"> Using these algorithms, the minimax algorithm can determine possible states from current state and the score for root nodes. </w:t>
+      </w:r>
     </w:p>
     <w:p>
       <w:pPr>
@@ -500,18 +503,9 @@
           <w:iCs/>
         </w:rPr>
         <w:tab/>
-        <w:t xml:space="preserve">if </w:t>
-      </w:r>
-      <w:proofErr w:type="gramStart"/>
-      <w:r>
-        <w:rPr>
-          <w:i/>
-          <w:iCs/>
-        </w:rPr>
-        <w:t>CS[</w:t>
+        <w:t>if CS[</w:t>
       </w:r>
       <w:proofErr w:type="spellStart"/>
-      <w:proofErr w:type="gramEnd"/>
       <w:r>
         <w:rPr>
           <w:i/>
@@ -565,18 +559,9 @@
           <w:iCs/>
         </w:rPr>
         <w:tab/>
-        <w:t xml:space="preserve">append copy of CS with </w:t>
-      </w:r>
-      <w:proofErr w:type="gramStart"/>
-      <w:r>
-        <w:rPr>
-          <w:i/>
-          <w:iCs/>
-        </w:rPr>
-        <w:t>CS[</w:t>
+        <w:t>append copy of CS with CS[</w:t>
       </w:r>
       <w:proofErr w:type="spellStart"/>
-      <w:proofErr w:type="gramEnd"/>
       <w:r>
         <w:rPr>
           <w:i/>
@@ -696,71 +681,40 @@
           <w:i/>
           <w:iCs/>
         </w:rPr>
-        <w:tab/>
-      </w:r>
-      <w:r>
-        <w:rPr>
-          <w:i/>
-          <w:iCs/>
-        </w:rPr>
-        <w:tab/>
-        <w:t xml:space="preserve">r  </w:t>
-      </w:r>
-      <w:proofErr w:type="gramStart"/>
-      <w:r>
-        <w:rPr>
-          <w:i/>
-          <w:iCs/>
-        </w:rPr>
-        <w:t xml:space="preserve">  ,</w:t>
-      </w:r>
-      <w:proofErr w:type="gramEnd"/>
-      <w:r>
-        <w:rPr>
-          <w:i/>
-          <w:iCs/>
-        </w:rPr>
-        <w:t xml:space="preserve"> c + 1</w:t>
-      </w:r>
-    </w:p>
-    <w:p>
-      <w:pPr>
-        <w:spacing w:after="0" w:line="240" w:lineRule="auto"/>
-        <w:rPr>
-          <w:i/>
-          <w:iCs/>
-        </w:rPr>
-      </w:pPr>
-      <w:r>
-        <w:rPr>
-          <w:i/>
-          <w:iCs/>
-        </w:rPr>
-        <w:tab/>
-      </w:r>
-      <w:r>
-        <w:rPr>
-          <w:i/>
-          <w:iCs/>
-        </w:rPr>
-        <w:tab/>
-        <w:t xml:space="preserve">r  </w:t>
-      </w:r>
-      <w:proofErr w:type="gramStart"/>
-      <w:r>
-        <w:rPr>
-          <w:i/>
-          <w:iCs/>
-        </w:rPr>
-        <w:t xml:space="preserve">  ,</w:t>
-      </w:r>
-      <w:proofErr w:type="gramEnd"/>
-      <w:r>
-        <w:rPr>
-          <w:i/>
-          <w:iCs/>
-        </w:rPr>
-        <w:t xml:space="preserve"> c - 1</w:t>
+        <w:lastRenderedPageBreak/>
+        <w:tab/>
+      </w:r>
+      <w:r>
+        <w:rPr>
+          <w:i/>
+          <w:iCs/>
+        </w:rPr>
+        <w:tab/>
+        <w:t>r    , c + 1</w:t>
+      </w:r>
+    </w:p>
+    <w:p>
+      <w:pPr>
+        <w:spacing w:after="0" w:line="240" w:lineRule="auto"/>
+        <w:rPr>
+          <w:i/>
+          <w:iCs/>
+        </w:rPr>
+      </w:pPr>
+      <w:r>
+        <w:rPr>
+          <w:i/>
+          <w:iCs/>
+        </w:rPr>
+        <w:tab/>
+      </w:r>
+      <w:r>
+        <w:rPr>
+          <w:i/>
+          <w:iCs/>
+        </w:rPr>
+        <w:tab/>
+        <w:t>r    , c - 1</w:t>
       </w:r>
     </w:p>
     <w:p>
@@ -800,7 +754,6 @@
           <w:i/>
           <w:iCs/>
         </w:rPr>
-        <w:lastRenderedPageBreak/>
         <w:tab/>
       </w:r>
       <w:r>
@@ -1076,19 +1029,15 @@
       <w:r>
         <w:t xml:space="preserve">will be </w:t>
       </w:r>
-      <w:proofErr w:type="spellStart"/>
-      <w:r>
-        <w:t>assiocated</w:t>
-      </w:r>
-      <w:proofErr w:type="spellEnd"/>
+      <w:r>
+        <w:t>associated</w:t>
+      </w:r>
       <w:r>
         <w:t xml:space="preserve"> with counter: single stone counter, double stone counter, triple stone counter, and live stone counter. These corresponding to, one stone found in group, two stones found in group, three stones found in group, and four stones found in group, respectively. Groups will not be counted twice. Algorithm will search for stones by searching SW, S, SE, &amp; E 3-stones out from current stone position. Then it will decompose </w:t>
       </w:r>
-      <w:proofErr w:type="gramStart"/>
-      <w:r>
-        <w:t>those four direction</w:t>
-      </w:r>
-      <w:proofErr w:type="gramEnd"/>
+      <w:r>
+        <w:t>those four directions</w:t>
+      </w:r>
       <w:r>
         <w:t xml:space="preserve"> into sub directions by searching</w:t>
       </w:r>
@@ -1110,11 +1059,9 @@
       <w:r>
         <w:t xml:space="preserve">same domain (group). Therefore, eliminating </w:t>
       </w:r>
-      <w:proofErr w:type="spellStart"/>
-      <w:r>
-        <w:t>redudant</w:t>
-      </w:r>
-      <w:proofErr w:type="spellEnd"/>
+      <w:r>
+        <w:t>redundant</w:t>
+      </w:r>
       <w:r>
         <w:t xml:space="preserve"> groups. Also, to be clear, if any stone was found in</w:t>
       </w:r>
@@ -1388,7 +1335,21 @@
           <w:i/>
           <w:iCs/>
         </w:rPr>
-        <w:t xml:space="preserve"> not exist (past range) or not player symbol:</w:t>
+        <w:t xml:space="preserve"> not exist (past range) or not</w:t>
+      </w:r>
+      <w:r>
+        <w:rPr>
+          <w:i/>
+          <w:iCs/>
+        </w:rPr>
+        <w:t>…</w:t>
+      </w:r>
+      <w:r>
+        <w:rPr>
+          <w:i/>
+          <w:iCs/>
+        </w:rPr>
+        <w:t xml:space="preserve"> player symbol:</w:t>
       </w:r>
     </w:p>
     <w:p>
@@ -1478,23 +1439,7 @@
           <w:iCs/>
         </w:rPr>
         <w:tab/>
-        <w:t xml:space="preserve">if any other player stone found, stop search, stop </w:t>
-      </w:r>
-      <w:proofErr w:type="gramStart"/>
-      <w:r>
-        <w:rPr>
-          <w:i/>
-          <w:iCs/>
-        </w:rPr>
-        <w:t>search</w:t>
-      </w:r>
-      <w:proofErr w:type="gramEnd"/>
-      <w:r>
-        <w:rPr>
-          <w:i/>
-          <w:iCs/>
-        </w:rPr>
-        <w:t xml:space="preserve"> and abort this conditional (checking south)</w:t>
+        <w:t>if any other player stone found, stop search, stop search and abort this conditional (checking south)</w:t>
       </w:r>
     </w:p>
     <w:p>
@@ -2029,13 +1974,303 @@
         <w:tab/>
         <w:t>if r - 3 is viable and r - 4 is either non-</w:t>
       </w:r>
+      <w:r>
+        <w:rPr>
+          <w:i/>
+          <w:iCs/>
+        </w:rPr>
+        <w:t>existent</w:t>
+      </w:r>
+      <w:r>
+        <w:rPr>
+          <w:i/>
+          <w:iCs/>
+        </w:rPr>
+        <w:t xml:space="preserve"> or non-player symbol and r + 1 is either non-</w:t>
+      </w:r>
+      <w:r>
+        <w:rPr>
+          <w:i/>
+          <w:iCs/>
+        </w:rPr>
+        <w:t>existent</w:t>
+      </w:r>
+      <w:r>
+        <w:rPr>
+          <w:i/>
+          <w:iCs/>
+        </w:rPr>
+        <w:t xml:space="preserve"> or non-player symbol</w:t>
+      </w:r>
+    </w:p>
+    <w:p>
+      <w:pPr>
+        <w:spacing w:after="0" w:line="240" w:lineRule="auto"/>
+        <w:rPr>
+          <w:i/>
+          <w:iCs/>
+        </w:rPr>
+      </w:pPr>
+      <w:r>
+        <w:rPr>
+          <w:i/>
+          <w:iCs/>
+        </w:rPr>
+        <w:tab/>
+      </w:r>
+      <w:r>
+        <w:rPr>
+          <w:i/>
+          <w:iCs/>
+        </w:rPr>
+        <w:tab/>
+      </w:r>
+      <w:r>
+        <w:rPr>
+          <w:i/>
+          <w:iCs/>
+        </w:rPr>
+        <w:tab/>
+      </w:r>
+      <w:r>
+        <w:rPr>
+          <w:i/>
+          <w:iCs/>
+        </w:rPr>
+        <w:tab/>
+      </w:r>
+      <w:r>
+        <w:rPr>
+          <w:i/>
+          <w:iCs/>
+        </w:rPr>
+        <w:tab/>
+        <w:t>search and count number of player stones found r-&gt;(r-3) ...</w:t>
+      </w:r>
+    </w:p>
+    <w:p>
+      <w:pPr>
+        <w:spacing w:after="0" w:line="240" w:lineRule="auto"/>
+        <w:rPr>
+          <w:i/>
+          <w:iCs/>
+        </w:rPr>
+      </w:pPr>
+      <w:r>
+        <w:rPr>
+          <w:i/>
+          <w:iCs/>
+        </w:rPr>
+        <w:tab/>
+      </w:r>
+      <w:r>
+        <w:rPr>
+          <w:i/>
+          <w:iCs/>
+        </w:rPr>
+        <w:tab/>
+      </w:r>
+      <w:r>
+        <w:rPr>
+          <w:i/>
+          <w:iCs/>
+        </w:rPr>
+        <w:tab/>
+      </w:r>
+      <w:r>
+        <w:rPr>
+          <w:i/>
+          <w:iCs/>
+        </w:rPr>
+        <w:tab/>
+      </w:r>
+      <w:r>
+        <w:rPr>
+          <w:i/>
+          <w:iCs/>
+        </w:rPr>
+        <w:tab/>
+        <w:t>if any stone is found, stop search and abort conditional (checking north)</w:t>
+      </w:r>
+    </w:p>
+    <w:p>
+      <w:pPr>
+        <w:spacing w:after="0" w:line="240" w:lineRule="auto"/>
+        <w:rPr>
+          <w:i/>
+          <w:iCs/>
+        </w:rPr>
+      </w:pPr>
+      <w:r>
+        <w:rPr>
+          <w:i/>
+          <w:iCs/>
+        </w:rPr>
+        <w:tab/>
+      </w:r>
+      <w:r>
+        <w:rPr>
+          <w:i/>
+          <w:iCs/>
+        </w:rPr>
+        <w:tab/>
+      </w:r>
+      <w:r>
+        <w:rPr>
+          <w:i/>
+          <w:iCs/>
+        </w:rPr>
+        <w:tab/>
+      </w:r>
+      <w:r>
+        <w:rPr>
+          <w:i/>
+          <w:iCs/>
+        </w:rPr>
+        <w:tab/>
+      </w:r>
+      <w:r>
+        <w:rPr>
+          <w:i/>
+          <w:iCs/>
+        </w:rPr>
+        <w:tab/>
+        <w:t>else:</w:t>
+      </w:r>
+    </w:p>
+    <w:p>
+      <w:pPr>
+        <w:spacing w:after="0" w:line="240" w:lineRule="auto"/>
+        <w:rPr>
+          <w:i/>
+          <w:iCs/>
+        </w:rPr>
+      </w:pPr>
+      <w:r>
+        <w:rPr>
+          <w:i/>
+          <w:iCs/>
+        </w:rPr>
+        <w:tab/>
+      </w:r>
+      <w:r>
+        <w:rPr>
+          <w:i/>
+          <w:iCs/>
+        </w:rPr>
+        <w:tab/>
+      </w:r>
+      <w:r>
+        <w:rPr>
+          <w:i/>
+          <w:iCs/>
+        </w:rPr>
+        <w:tab/>
+      </w:r>
+      <w:r>
+        <w:rPr>
+          <w:i/>
+          <w:iCs/>
+        </w:rPr>
+        <w:tab/>
+      </w:r>
+      <w:r>
+        <w:rPr>
+          <w:i/>
+          <w:iCs/>
+        </w:rPr>
+        <w:tab/>
+      </w:r>
+      <w:r>
+        <w:rPr>
+          <w:i/>
+          <w:iCs/>
+        </w:rPr>
+        <w:tab/>
+        <w:t>increase number of single stones with possible live found</w:t>
+      </w:r>
+    </w:p>
+    <w:p>
+      <w:pPr>
+        <w:spacing w:after="0" w:line="240" w:lineRule="auto"/>
+        <w:rPr>
+          <w:i/>
+          <w:iCs/>
+        </w:rPr>
+      </w:pPr>
+      <w:r>
+        <w:rPr>
+          <w:i/>
+          <w:iCs/>
+        </w:rPr>
+        <w:tab/>
+      </w:r>
+      <w:r>
+        <w:rPr>
+          <w:i/>
+          <w:iCs/>
+        </w:rPr>
+        <w:tab/>
+      </w:r>
+      <w:r>
+        <w:rPr>
+          <w:i/>
+          <w:iCs/>
+        </w:rPr>
+        <w:tab/>
+      </w:r>
+      <w:r>
+        <w:rPr>
+          <w:i/>
+          <w:iCs/>
+        </w:rPr>
+        <w:tab/>
+      </w:r>
+    </w:p>
+    <w:p>
+      <w:pPr>
+        <w:spacing w:after="0" w:line="240" w:lineRule="auto"/>
+        <w:rPr>
+          <w:i/>
+          <w:iCs/>
+        </w:rPr>
+      </w:pPr>
+      <w:r>
+        <w:rPr>
+          <w:i/>
+          <w:iCs/>
+        </w:rPr>
+        <w:tab/>
+      </w:r>
+      <w:r>
+        <w:rPr>
+          <w:i/>
+          <w:iCs/>
+        </w:rPr>
+        <w:tab/>
+      </w:r>
+      <w:r>
+        <w:rPr>
+          <w:i/>
+          <w:iCs/>
+        </w:rPr>
+        <w:tab/>
+      </w:r>
+      <w:r>
+        <w:rPr>
+          <w:i/>
+          <w:iCs/>
+        </w:rPr>
+        <w:tab/>
+        <w:t xml:space="preserve">// checking north 2 and south 1 for active stones (2nd </w:t>
+      </w:r>
       <w:proofErr w:type="spellStart"/>
       <w:r>
         <w:rPr>
           <w:i/>
           <w:iCs/>
         </w:rPr>
-        <w:t>existant</w:t>
+        <w:t>decomposioner</w:t>
       </w:r>
       <w:proofErr w:type="spellEnd"/>
       <w:r>
@@ -2043,7 +2278,359 @@
           <w:i/>
           <w:iCs/>
         </w:rPr>
-        <w:t xml:space="preserve"> or non-player symbol and r + 1 is either non-</w:t>
+        <w:t>)</w:t>
+      </w:r>
+    </w:p>
+    <w:p>
+      <w:pPr>
+        <w:spacing w:after="0" w:line="240" w:lineRule="auto"/>
+        <w:rPr>
+          <w:i/>
+          <w:iCs/>
+        </w:rPr>
+      </w:pPr>
+      <w:r>
+        <w:rPr>
+          <w:i/>
+          <w:iCs/>
+        </w:rPr>
+        <w:tab/>
+      </w:r>
+      <w:r>
+        <w:rPr>
+          <w:i/>
+          <w:iCs/>
+        </w:rPr>
+        <w:tab/>
+      </w:r>
+      <w:r>
+        <w:rPr>
+          <w:i/>
+          <w:iCs/>
+        </w:rPr>
+        <w:tab/>
+      </w:r>
+      <w:r>
+        <w:rPr>
+          <w:i/>
+          <w:iCs/>
+        </w:rPr>
+        <w:tab/>
+        <w:t>if r - 2 and r + 1 are viable and (r - 3 and r + 2 (bounds) do not have player stones):</w:t>
+      </w:r>
+    </w:p>
+    <w:p>
+      <w:pPr>
+        <w:spacing w:after="0" w:line="240" w:lineRule="auto"/>
+        <w:rPr>
+          <w:i/>
+          <w:iCs/>
+        </w:rPr>
+      </w:pPr>
+      <w:r>
+        <w:rPr>
+          <w:i/>
+          <w:iCs/>
+        </w:rPr>
+        <w:tab/>
+      </w:r>
+      <w:r>
+        <w:rPr>
+          <w:i/>
+          <w:iCs/>
+        </w:rPr>
+        <w:tab/>
+      </w:r>
+      <w:r>
+        <w:rPr>
+          <w:i/>
+          <w:iCs/>
+        </w:rPr>
+        <w:tab/>
+      </w:r>
+      <w:r>
+        <w:rPr>
+          <w:i/>
+          <w:iCs/>
+        </w:rPr>
+        <w:tab/>
+      </w:r>
+      <w:r>
+        <w:rPr>
+          <w:i/>
+          <w:iCs/>
+        </w:rPr>
+        <w:tab/>
+        <w:t>search and count number of player stones found (r-2)-&gt;(r+1)...</w:t>
+      </w:r>
+    </w:p>
+    <w:p>
+      <w:pPr>
+        <w:spacing w:after="0" w:line="240" w:lineRule="auto"/>
+        <w:rPr>
+          <w:i/>
+          <w:iCs/>
+        </w:rPr>
+      </w:pPr>
+      <w:r>
+        <w:rPr>
+          <w:i/>
+          <w:iCs/>
+        </w:rPr>
+        <w:tab/>
+      </w:r>
+      <w:r>
+        <w:rPr>
+          <w:i/>
+          <w:iCs/>
+        </w:rPr>
+        <w:tab/>
+      </w:r>
+      <w:r>
+        <w:rPr>
+          <w:i/>
+          <w:iCs/>
+        </w:rPr>
+        <w:tab/>
+      </w:r>
+      <w:r>
+        <w:rPr>
+          <w:i/>
+          <w:iCs/>
+        </w:rPr>
+        <w:tab/>
+      </w:r>
+      <w:r>
+        <w:rPr>
+          <w:i/>
+          <w:iCs/>
+        </w:rPr>
+        <w:tab/>
+        <w:t>if any player stone found before r (r-2-&gt;r) or any other player stone found after or including r:</w:t>
+      </w:r>
+    </w:p>
+    <w:p>
+      <w:pPr>
+        <w:spacing w:after="0" w:line="240" w:lineRule="auto"/>
+        <w:rPr>
+          <w:i/>
+          <w:iCs/>
+        </w:rPr>
+      </w:pPr>
+      <w:r>
+        <w:rPr>
+          <w:i/>
+          <w:iCs/>
+        </w:rPr>
+        <w:tab/>
+      </w:r>
+      <w:r>
+        <w:rPr>
+          <w:i/>
+          <w:iCs/>
+        </w:rPr>
+        <w:tab/>
+      </w:r>
+      <w:r>
+        <w:rPr>
+          <w:i/>
+          <w:iCs/>
+        </w:rPr>
+        <w:tab/>
+      </w:r>
+      <w:r>
+        <w:rPr>
+          <w:i/>
+          <w:iCs/>
+        </w:rPr>
+        <w:tab/>
+      </w:r>
+      <w:r>
+        <w:rPr>
+          <w:i/>
+          <w:iCs/>
+        </w:rPr>
+        <w:tab/>
+      </w:r>
+      <w:r>
+        <w:rPr>
+          <w:i/>
+          <w:iCs/>
+        </w:rPr>
+        <w:tab/>
+        <w:t>abort conditional search, no active stones in domain</w:t>
+      </w:r>
+    </w:p>
+    <w:p>
+      <w:pPr>
+        <w:spacing w:after="0" w:line="240" w:lineRule="auto"/>
+        <w:rPr>
+          <w:i/>
+          <w:iCs/>
+        </w:rPr>
+      </w:pPr>
+      <w:r>
+        <w:rPr>
+          <w:i/>
+          <w:iCs/>
+        </w:rPr>
+        <w:tab/>
+      </w:r>
+      <w:r>
+        <w:rPr>
+          <w:i/>
+          <w:iCs/>
+        </w:rPr>
+        <w:tab/>
+      </w:r>
+      <w:r>
+        <w:rPr>
+          <w:i/>
+          <w:iCs/>
+        </w:rPr>
+        <w:tab/>
+      </w:r>
+      <w:r>
+        <w:rPr>
+          <w:i/>
+          <w:iCs/>
+        </w:rPr>
+        <w:tab/>
+      </w:r>
+      <w:r>
+        <w:rPr>
+          <w:i/>
+          <w:iCs/>
+        </w:rPr>
+        <w:tab/>
+        <w:t>else:</w:t>
+      </w:r>
+    </w:p>
+    <w:p>
+      <w:pPr>
+        <w:spacing w:after="0" w:line="240" w:lineRule="auto"/>
+        <w:rPr>
+          <w:i/>
+          <w:iCs/>
+        </w:rPr>
+      </w:pPr>
+      <w:r>
+        <w:rPr>
+          <w:i/>
+          <w:iCs/>
+        </w:rPr>
+        <w:tab/>
+      </w:r>
+      <w:r>
+        <w:rPr>
+          <w:i/>
+          <w:iCs/>
+        </w:rPr>
+        <w:tab/>
+      </w:r>
+      <w:r>
+        <w:rPr>
+          <w:i/>
+          <w:iCs/>
+        </w:rPr>
+        <w:tab/>
+      </w:r>
+      <w:r>
+        <w:rPr>
+          <w:i/>
+          <w:iCs/>
+        </w:rPr>
+        <w:tab/>
+      </w:r>
+      <w:r>
+        <w:rPr>
+          <w:i/>
+          <w:iCs/>
+        </w:rPr>
+        <w:tab/>
+      </w:r>
+      <w:r>
+        <w:rPr>
+          <w:i/>
+          <w:iCs/>
+        </w:rPr>
+        <w:tab/>
+        <w:t>increase the associated number of active stones with stone counter (triple, double, single)</w:t>
+      </w:r>
+    </w:p>
+    <w:p>
+      <w:pPr>
+        <w:spacing w:after="0" w:line="240" w:lineRule="auto"/>
+        <w:rPr>
+          <w:i/>
+          <w:iCs/>
+        </w:rPr>
+      </w:pPr>
+      <w:r>
+        <w:rPr>
+          <w:i/>
+          <w:iCs/>
+        </w:rPr>
+        <w:tab/>
+      </w:r>
+      <w:r>
+        <w:rPr>
+          <w:i/>
+          <w:iCs/>
+        </w:rPr>
+        <w:tab/>
+      </w:r>
+      <w:r>
+        <w:rPr>
+          <w:i/>
+          <w:iCs/>
+        </w:rPr>
+        <w:tab/>
+      </w:r>
+      <w:r>
+        <w:rPr>
+          <w:i/>
+          <w:iCs/>
+        </w:rPr>
+        <w:tab/>
+      </w:r>
+    </w:p>
+    <w:p>
+      <w:pPr>
+        <w:spacing w:after="0" w:line="240" w:lineRule="auto"/>
+        <w:rPr>
+          <w:i/>
+          <w:iCs/>
+        </w:rPr>
+      </w:pPr>
+      <w:r>
+        <w:rPr>
+          <w:i/>
+          <w:iCs/>
+        </w:rPr>
+        <w:tab/>
+      </w:r>
+      <w:r>
+        <w:rPr>
+          <w:i/>
+          <w:iCs/>
+        </w:rPr>
+        <w:tab/>
+      </w:r>
+      <w:r>
+        <w:rPr>
+          <w:i/>
+          <w:iCs/>
+        </w:rPr>
+        <w:tab/>
+      </w:r>
+      <w:r>
+        <w:rPr>
+          <w:i/>
+          <w:iCs/>
+        </w:rPr>
+        <w:tab/>
+        <w:t xml:space="preserve">// checking north 1 and south 2 for active stones (3rd </w:t>
       </w:r>
       <w:proofErr w:type="spellStart"/>
       <w:r>
@@ -2051,7 +2638,7 @@
           <w:i/>
           <w:iCs/>
         </w:rPr>
-        <w:t>existant</w:t>
+        <w:t>decomposioner</w:t>
       </w:r>
       <w:proofErr w:type="spellEnd"/>
       <w:r>
@@ -2059,97 +2646,188 @@
           <w:i/>
           <w:iCs/>
         </w:rPr>
-        <w:t xml:space="preserve"> or non-player symbol</w:t>
-      </w:r>
-    </w:p>
-    <w:p>
-      <w:pPr>
-        <w:spacing w:after="0" w:line="240" w:lineRule="auto"/>
-        <w:rPr>
-          <w:i/>
-          <w:iCs/>
-        </w:rPr>
-      </w:pPr>
-      <w:r>
-        <w:rPr>
-          <w:i/>
-          <w:iCs/>
-        </w:rPr>
-        <w:tab/>
-      </w:r>
-      <w:r>
-        <w:rPr>
-          <w:i/>
-          <w:iCs/>
-        </w:rPr>
-        <w:tab/>
-      </w:r>
-      <w:r>
-        <w:rPr>
-          <w:i/>
-          <w:iCs/>
-        </w:rPr>
-        <w:tab/>
-      </w:r>
-      <w:r>
-        <w:rPr>
-          <w:i/>
-          <w:iCs/>
-        </w:rPr>
-        <w:tab/>
-      </w:r>
-      <w:r>
-        <w:rPr>
-          <w:i/>
-          <w:iCs/>
-        </w:rPr>
-        <w:tab/>
-        <w:t>search and count number of player stones found r-&gt;(r-3) ...</w:t>
-      </w:r>
-    </w:p>
-    <w:p>
-      <w:pPr>
-        <w:spacing w:after="0" w:line="240" w:lineRule="auto"/>
-        <w:rPr>
-          <w:i/>
-          <w:iCs/>
-        </w:rPr>
-      </w:pPr>
-      <w:r>
-        <w:rPr>
-          <w:i/>
-          <w:iCs/>
-        </w:rPr>
-        <w:tab/>
-      </w:r>
-      <w:r>
-        <w:rPr>
-          <w:i/>
-          <w:iCs/>
-        </w:rPr>
-        <w:tab/>
-      </w:r>
-      <w:r>
-        <w:rPr>
-          <w:i/>
-          <w:iCs/>
-        </w:rPr>
-        <w:tab/>
-      </w:r>
-      <w:r>
-        <w:rPr>
-          <w:i/>
-          <w:iCs/>
-        </w:rPr>
-        <w:tab/>
-      </w:r>
-      <w:r>
-        <w:rPr>
-          <w:i/>
-          <w:iCs/>
-        </w:rPr>
-        <w:tab/>
-        <w:t>if any stone is found, stop search and abort conditional (checking north)</w:t>
+        <w:t>)</w:t>
+      </w:r>
+    </w:p>
+    <w:p>
+      <w:pPr>
+        <w:spacing w:after="0" w:line="240" w:lineRule="auto"/>
+        <w:rPr>
+          <w:i/>
+          <w:iCs/>
+        </w:rPr>
+      </w:pPr>
+      <w:r>
+        <w:rPr>
+          <w:i/>
+          <w:iCs/>
+        </w:rPr>
+        <w:tab/>
+      </w:r>
+      <w:r>
+        <w:rPr>
+          <w:i/>
+          <w:iCs/>
+        </w:rPr>
+        <w:tab/>
+      </w:r>
+      <w:r>
+        <w:rPr>
+          <w:i/>
+          <w:iCs/>
+        </w:rPr>
+        <w:tab/>
+      </w:r>
+      <w:r>
+        <w:rPr>
+          <w:i/>
+          <w:iCs/>
+        </w:rPr>
+        <w:tab/>
+        <w:t>if r - 1 and r + 2 are viable and (r - 2 and r + 3 do not contain player stones):</w:t>
+      </w:r>
+    </w:p>
+    <w:p>
+      <w:pPr>
+        <w:spacing w:after="0" w:line="240" w:lineRule="auto"/>
+        <w:rPr>
+          <w:i/>
+          <w:iCs/>
+        </w:rPr>
+      </w:pPr>
+      <w:r>
+        <w:rPr>
+          <w:i/>
+          <w:iCs/>
+        </w:rPr>
+        <w:tab/>
+      </w:r>
+      <w:r>
+        <w:rPr>
+          <w:i/>
+          <w:iCs/>
+        </w:rPr>
+        <w:tab/>
+      </w:r>
+      <w:r>
+        <w:rPr>
+          <w:i/>
+          <w:iCs/>
+        </w:rPr>
+        <w:tab/>
+      </w:r>
+      <w:r>
+        <w:rPr>
+          <w:i/>
+          <w:iCs/>
+        </w:rPr>
+        <w:tab/>
+      </w:r>
+      <w:r>
+        <w:rPr>
+          <w:i/>
+          <w:iCs/>
+        </w:rPr>
+        <w:tab/>
+        <w:t>search and count number of stones found (r-1)-&gt;(r+2)...</w:t>
+      </w:r>
+    </w:p>
+    <w:p>
+      <w:pPr>
+        <w:spacing w:after="0" w:line="240" w:lineRule="auto"/>
+        <w:rPr>
+          <w:i/>
+          <w:iCs/>
+        </w:rPr>
+      </w:pPr>
+      <w:r>
+        <w:rPr>
+          <w:i/>
+          <w:iCs/>
+        </w:rPr>
+        <w:tab/>
+      </w:r>
+      <w:r>
+        <w:rPr>
+          <w:i/>
+          <w:iCs/>
+        </w:rPr>
+        <w:tab/>
+      </w:r>
+      <w:r>
+        <w:rPr>
+          <w:i/>
+          <w:iCs/>
+        </w:rPr>
+        <w:tab/>
+      </w:r>
+      <w:r>
+        <w:rPr>
+          <w:i/>
+          <w:iCs/>
+        </w:rPr>
+        <w:tab/>
+      </w:r>
+      <w:r>
+        <w:rPr>
+          <w:i/>
+          <w:iCs/>
+        </w:rPr>
+        <w:tab/>
+        <w:t>if any player stone found before r (r-1-&gt;r) or any other player stone found after or including r:</w:t>
+      </w:r>
+    </w:p>
+    <w:p>
+      <w:pPr>
+        <w:spacing w:after="0" w:line="240" w:lineRule="auto"/>
+        <w:rPr>
+          <w:i/>
+          <w:iCs/>
+        </w:rPr>
+      </w:pPr>
+      <w:r>
+        <w:rPr>
+          <w:i/>
+          <w:iCs/>
+        </w:rPr>
+        <w:lastRenderedPageBreak/>
+        <w:tab/>
+      </w:r>
+      <w:r>
+        <w:rPr>
+          <w:i/>
+          <w:iCs/>
+        </w:rPr>
+        <w:tab/>
+      </w:r>
+      <w:r>
+        <w:rPr>
+          <w:i/>
+          <w:iCs/>
+        </w:rPr>
+        <w:tab/>
+      </w:r>
+      <w:r>
+        <w:rPr>
+          <w:i/>
+          <w:iCs/>
+        </w:rPr>
+        <w:tab/>
+      </w:r>
+      <w:r>
+        <w:rPr>
+          <w:i/>
+          <w:iCs/>
+        </w:rPr>
+        <w:tab/>
+      </w:r>
+      <w:r>
+        <w:rPr>
+          <w:i/>
+          <w:iCs/>
+        </w:rPr>
+        <w:tab/>
+        <w:t>abort conditional, no active stones in domain</w:t>
       </w:r>
     </w:p>
     <w:p>
@@ -2246,383 +2924,6 @@
           <w:iCs/>
         </w:rPr>
         <w:tab/>
-        <w:t>increase number of single stones with possible live found</w:t>
-      </w:r>
-    </w:p>
-    <w:p>
-      <w:pPr>
-        <w:spacing w:after="0" w:line="240" w:lineRule="auto"/>
-        <w:rPr>
-          <w:i/>
-          <w:iCs/>
-        </w:rPr>
-      </w:pPr>
-      <w:r>
-        <w:rPr>
-          <w:i/>
-          <w:iCs/>
-        </w:rPr>
-        <w:tab/>
-      </w:r>
-      <w:r>
-        <w:rPr>
-          <w:i/>
-          <w:iCs/>
-        </w:rPr>
-        <w:tab/>
-      </w:r>
-      <w:r>
-        <w:rPr>
-          <w:i/>
-          <w:iCs/>
-        </w:rPr>
-        <w:tab/>
-      </w:r>
-      <w:r>
-        <w:rPr>
-          <w:i/>
-          <w:iCs/>
-        </w:rPr>
-        <w:tab/>
-      </w:r>
-    </w:p>
-    <w:p>
-      <w:pPr>
-        <w:spacing w:after="0" w:line="240" w:lineRule="auto"/>
-        <w:rPr>
-          <w:i/>
-          <w:iCs/>
-        </w:rPr>
-      </w:pPr>
-      <w:r>
-        <w:rPr>
-          <w:i/>
-          <w:iCs/>
-        </w:rPr>
-        <w:tab/>
-      </w:r>
-      <w:r>
-        <w:rPr>
-          <w:i/>
-          <w:iCs/>
-        </w:rPr>
-        <w:tab/>
-      </w:r>
-      <w:r>
-        <w:rPr>
-          <w:i/>
-          <w:iCs/>
-        </w:rPr>
-        <w:tab/>
-      </w:r>
-      <w:r>
-        <w:rPr>
-          <w:i/>
-          <w:iCs/>
-        </w:rPr>
-        <w:tab/>
-        <w:t xml:space="preserve">// checking north 2 and south 1 for active stones (2nd </w:t>
-      </w:r>
-      <w:proofErr w:type="spellStart"/>
-      <w:r>
-        <w:rPr>
-          <w:i/>
-          <w:iCs/>
-        </w:rPr>
-        <w:t>decomposioner</w:t>
-      </w:r>
-      <w:proofErr w:type="spellEnd"/>
-      <w:r>
-        <w:rPr>
-          <w:i/>
-          <w:iCs/>
-        </w:rPr>
-        <w:t>)</w:t>
-      </w:r>
-    </w:p>
-    <w:p>
-      <w:pPr>
-        <w:spacing w:after="0" w:line="240" w:lineRule="auto"/>
-        <w:rPr>
-          <w:i/>
-          <w:iCs/>
-        </w:rPr>
-      </w:pPr>
-      <w:r>
-        <w:rPr>
-          <w:i/>
-          <w:iCs/>
-        </w:rPr>
-        <w:tab/>
-      </w:r>
-      <w:r>
-        <w:rPr>
-          <w:i/>
-          <w:iCs/>
-        </w:rPr>
-        <w:tab/>
-      </w:r>
-      <w:r>
-        <w:rPr>
-          <w:i/>
-          <w:iCs/>
-        </w:rPr>
-        <w:tab/>
-      </w:r>
-      <w:r>
-        <w:rPr>
-          <w:i/>
-          <w:iCs/>
-        </w:rPr>
-        <w:tab/>
-        <w:t>if r - 2 and r + 1 are viable and (r - 3 and r + 2 (bounds) do not have player stones):</w:t>
-      </w:r>
-    </w:p>
-    <w:p>
-      <w:pPr>
-        <w:spacing w:after="0" w:line="240" w:lineRule="auto"/>
-        <w:rPr>
-          <w:i/>
-          <w:iCs/>
-        </w:rPr>
-      </w:pPr>
-      <w:r>
-        <w:rPr>
-          <w:i/>
-          <w:iCs/>
-        </w:rPr>
-        <w:tab/>
-      </w:r>
-      <w:r>
-        <w:rPr>
-          <w:i/>
-          <w:iCs/>
-        </w:rPr>
-        <w:tab/>
-      </w:r>
-      <w:r>
-        <w:rPr>
-          <w:i/>
-          <w:iCs/>
-        </w:rPr>
-        <w:tab/>
-      </w:r>
-      <w:r>
-        <w:rPr>
-          <w:i/>
-          <w:iCs/>
-        </w:rPr>
-        <w:tab/>
-      </w:r>
-      <w:r>
-        <w:rPr>
-          <w:i/>
-          <w:iCs/>
-        </w:rPr>
-        <w:tab/>
-        <w:t>search and count number of player stones found (r-2)-&gt;(r+</w:t>
-      </w:r>
-      <w:proofErr w:type="gramStart"/>
-      <w:r>
-        <w:rPr>
-          <w:i/>
-          <w:iCs/>
-        </w:rPr>
-        <w:t>1)...</w:t>
-      </w:r>
-      <w:proofErr w:type="gramEnd"/>
-    </w:p>
-    <w:p>
-      <w:pPr>
-        <w:spacing w:after="0" w:line="240" w:lineRule="auto"/>
-        <w:rPr>
-          <w:i/>
-          <w:iCs/>
-        </w:rPr>
-      </w:pPr>
-      <w:r>
-        <w:rPr>
-          <w:i/>
-          <w:iCs/>
-        </w:rPr>
-        <w:tab/>
-      </w:r>
-      <w:r>
-        <w:rPr>
-          <w:i/>
-          <w:iCs/>
-        </w:rPr>
-        <w:tab/>
-      </w:r>
-      <w:r>
-        <w:rPr>
-          <w:i/>
-          <w:iCs/>
-        </w:rPr>
-        <w:tab/>
-      </w:r>
-      <w:r>
-        <w:rPr>
-          <w:i/>
-          <w:iCs/>
-        </w:rPr>
-        <w:tab/>
-      </w:r>
-      <w:r>
-        <w:rPr>
-          <w:i/>
-          <w:iCs/>
-        </w:rPr>
-        <w:tab/>
-        <w:t>if any player stone found before r (r-2-&gt;r) or any other player stone found after or including r:</w:t>
-      </w:r>
-    </w:p>
-    <w:p>
-      <w:pPr>
-        <w:spacing w:after="0" w:line="240" w:lineRule="auto"/>
-        <w:rPr>
-          <w:i/>
-          <w:iCs/>
-        </w:rPr>
-      </w:pPr>
-      <w:r>
-        <w:rPr>
-          <w:i/>
-          <w:iCs/>
-        </w:rPr>
-        <w:tab/>
-      </w:r>
-      <w:r>
-        <w:rPr>
-          <w:i/>
-          <w:iCs/>
-        </w:rPr>
-        <w:tab/>
-      </w:r>
-      <w:r>
-        <w:rPr>
-          <w:i/>
-          <w:iCs/>
-        </w:rPr>
-        <w:tab/>
-      </w:r>
-      <w:r>
-        <w:rPr>
-          <w:i/>
-          <w:iCs/>
-        </w:rPr>
-        <w:tab/>
-      </w:r>
-      <w:r>
-        <w:rPr>
-          <w:i/>
-          <w:iCs/>
-        </w:rPr>
-        <w:tab/>
-      </w:r>
-      <w:r>
-        <w:rPr>
-          <w:i/>
-          <w:iCs/>
-        </w:rPr>
-        <w:tab/>
-        <w:t>abort conditional search, no active stones in domain</w:t>
-      </w:r>
-    </w:p>
-    <w:p>
-      <w:pPr>
-        <w:spacing w:after="0" w:line="240" w:lineRule="auto"/>
-        <w:rPr>
-          <w:i/>
-          <w:iCs/>
-        </w:rPr>
-      </w:pPr>
-      <w:r>
-        <w:rPr>
-          <w:i/>
-          <w:iCs/>
-        </w:rPr>
-        <w:tab/>
-      </w:r>
-      <w:r>
-        <w:rPr>
-          <w:i/>
-          <w:iCs/>
-        </w:rPr>
-        <w:tab/>
-      </w:r>
-      <w:r>
-        <w:rPr>
-          <w:i/>
-          <w:iCs/>
-        </w:rPr>
-        <w:tab/>
-      </w:r>
-      <w:r>
-        <w:rPr>
-          <w:i/>
-          <w:iCs/>
-        </w:rPr>
-        <w:tab/>
-      </w:r>
-      <w:r>
-        <w:rPr>
-          <w:i/>
-          <w:iCs/>
-        </w:rPr>
-        <w:tab/>
-        <w:t>else:</w:t>
-      </w:r>
-    </w:p>
-    <w:p>
-      <w:pPr>
-        <w:spacing w:after="0" w:line="240" w:lineRule="auto"/>
-        <w:rPr>
-          <w:i/>
-          <w:iCs/>
-        </w:rPr>
-      </w:pPr>
-      <w:r>
-        <w:rPr>
-          <w:i/>
-          <w:iCs/>
-        </w:rPr>
-        <w:tab/>
-      </w:r>
-      <w:r>
-        <w:rPr>
-          <w:i/>
-          <w:iCs/>
-        </w:rPr>
-        <w:tab/>
-      </w:r>
-      <w:r>
-        <w:rPr>
-          <w:i/>
-          <w:iCs/>
-        </w:rPr>
-        <w:tab/>
-      </w:r>
-      <w:r>
-        <w:rPr>
-          <w:i/>
-          <w:iCs/>
-        </w:rPr>
-        <w:tab/>
-      </w:r>
-      <w:r>
-        <w:rPr>
-          <w:i/>
-          <w:iCs/>
-        </w:rPr>
-        <w:tab/>
-      </w:r>
-      <w:r>
-        <w:rPr>
-          <w:i/>
-          <w:iCs/>
-        </w:rPr>
-        <w:tab/>
         <w:t>increase the associated number of active stones with stone counter (triple, double, single)</w:t>
       </w:r>
     </w:p>
@@ -2671,384 +2972,6 @@
           <w:iCs/>
         </w:rPr>
       </w:pPr>
-      <w:r>
-        <w:rPr>
-          <w:i/>
-          <w:iCs/>
-        </w:rPr>
-        <w:tab/>
-      </w:r>
-      <w:r>
-        <w:rPr>
-          <w:i/>
-          <w:iCs/>
-        </w:rPr>
-        <w:tab/>
-      </w:r>
-      <w:r>
-        <w:rPr>
-          <w:i/>
-          <w:iCs/>
-        </w:rPr>
-        <w:tab/>
-      </w:r>
-      <w:r>
-        <w:rPr>
-          <w:i/>
-          <w:iCs/>
-        </w:rPr>
-        <w:tab/>
-        <w:t xml:space="preserve">// checking north 1 and south 2 for active stones (3rd </w:t>
-      </w:r>
-      <w:proofErr w:type="spellStart"/>
-      <w:r>
-        <w:rPr>
-          <w:i/>
-          <w:iCs/>
-        </w:rPr>
-        <w:t>decomposioner</w:t>
-      </w:r>
-      <w:proofErr w:type="spellEnd"/>
-      <w:r>
-        <w:rPr>
-          <w:i/>
-          <w:iCs/>
-        </w:rPr>
-        <w:t>)</w:t>
-      </w:r>
-    </w:p>
-    <w:p>
-      <w:pPr>
-        <w:spacing w:after="0" w:line="240" w:lineRule="auto"/>
-        <w:rPr>
-          <w:i/>
-          <w:iCs/>
-        </w:rPr>
-      </w:pPr>
-      <w:r>
-        <w:rPr>
-          <w:i/>
-          <w:iCs/>
-        </w:rPr>
-        <w:tab/>
-      </w:r>
-      <w:r>
-        <w:rPr>
-          <w:i/>
-          <w:iCs/>
-        </w:rPr>
-        <w:tab/>
-      </w:r>
-      <w:r>
-        <w:rPr>
-          <w:i/>
-          <w:iCs/>
-        </w:rPr>
-        <w:tab/>
-      </w:r>
-      <w:r>
-        <w:rPr>
-          <w:i/>
-          <w:iCs/>
-        </w:rPr>
-        <w:tab/>
-        <w:t>if r - 1 and r + 2 are viable and (r - 2 and r + 3 do not contain player stones):</w:t>
-      </w:r>
-    </w:p>
-    <w:p>
-      <w:pPr>
-        <w:spacing w:after="0" w:line="240" w:lineRule="auto"/>
-        <w:rPr>
-          <w:i/>
-          <w:iCs/>
-        </w:rPr>
-      </w:pPr>
-      <w:r>
-        <w:rPr>
-          <w:i/>
-          <w:iCs/>
-        </w:rPr>
-        <w:tab/>
-      </w:r>
-      <w:r>
-        <w:rPr>
-          <w:i/>
-          <w:iCs/>
-        </w:rPr>
-        <w:tab/>
-      </w:r>
-      <w:r>
-        <w:rPr>
-          <w:i/>
-          <w:iCs/>
-        </w:rPr>
-        <w:tab/>
-      </w:r>
-      <w:r>
-        <w:rPr>
-          <w:i/>
-          <w:iCs/>
-        </w:rPr>
-        <w:tab/>
-      </w:r>
-      <w:r>
-        <w:rPr>
-          <w:i/>
-          <w:iCs/>
-        </w:rPr>
-        <w:tab/>
-        <w:t>search and count number of stones found (r-1)-&gt;(r+</w:t>
-      </w:r>
-      <w:proofErr w:type="gramStart"/>
-      <w:r>
-        <w:rPr>
-          <w:i/>
-          <w:iCs/>
-        </w:rPr>
-        <w:t>2)...</w:t>
-      </w:r>
-      <w:proofErr w:type="gramEnd"/>
-    </w:p>
-    <w:p>
-      <w:pPr>
-        <w:spacing w:after="0" w:line="240" w:lineRule="auto"/>
-        <w:rPr>
-          <w:i/>
-          <w:iCs/>
-        </w:rPr>
-      </w:pPr>
-      <w:r>
-        <w:rPr>
-          <w:i/>
-          <w:iCs/>
-        </w:rPr>
-        <w:tab/>
-      </w:r>
-      <w:r>
-        <w:rPr>
-          <w:i/>
-          <w:iCs/>
-        </w:rPr>
-        <w:tab/>
-      </w:r>
-      <w:r>
-        <w:rPr>
-          <w:i/>
-          <w:iCs/>
-        </w:rPr>
-        <w:tab/>
-      </w:r>
-      <w:r>
-        <w:rPr>
-          <w:i/>
-          <w:iCs/>
-        </w:rPr>
-        <w:tab/>
-      </w:r>
-      <w:r>
-        <w:rPr>
-          <w:i/>
-          <w:iCs/>
-        </w:rPr>
-        <w:tab/>
-        <w:t>if any player stone found before r (r-1-&gt;r) or any other player stone found after or including r:</w:t>
-      </w:r>
-    </w:p>
-    <w:p>
-      <w:pPr>
-        <w:spacing w:after="0" w:line="240" w:lineRule="auto"/>
-        <w:rPr>
-          <w:i/>
-          <w:iCs/>
-        </w:rPr>
-      </w:pPr>
-      <w:r>
-        <w:rPr>
-          <w:i/>
-          <w:iCs/>
-        </w:rPr>
-        <w:lastRenderedPageBreak/>
-        <w:tab/>
-      </w:r>
-      <w:r>
-        <w:rPr>
-          <w:i/>
-          <w:iCs/>
-        </w:rPr>
-        <w:tab/>
-      </w:r>
-      <w:r>
-        <w:rPr>
-          <w:i/>
-          <w:iCs/>
-        </w:rPr>
-        <w:tab/>
-      </w:r>
-      <w:r>
-        <w:rPr>
-          <w:i/>
-          <w:iCs/>
-        </w:rPr>
-        <w:tab/>
-      </w:r>
-      <w:r>
-        <w:rPr>
-          <w:i/>
-          <w:iCs/>
-        </w:rPr>
-        <w:tab/>
-      </w:r>
-      <w:r>
-        <w:rPr>
-          <w:i/>
-          <w:iCs/>
-        </w:rPr>
-        <w:tab/>
-        <w:t>abort conditional, no active stones in domain</w:t>
-      </w:r>
-    </w:p>
-    <w:p>
-      <w:pPr>
-        <w:spacing w:after="0" w:line="240" w:lineRule="auto"/>
-        <w:rPr>
-          <w:i/>
-          <w:iCs/>
-        </w:rPr>
-      </w:pPr>
-      <w:r>
-        <w:rPr>
-          <w:i/>
-          <w:iCs/>
-        </w:rPr>
-        <w:tab/>
-      </w:r>
-      <w:r>
-        <w:rPr>
-          <w:i/>
-          <w:iCs/>
-        </w:rPr>
-        <w:tab/>
-      </w:r>
-      <w:r>
-        <w:rPr>
-          <w:i/>
-          <w:iCs/>
-        </w:rPr>
-        <w:tab/>
-      </w:r>
-      <w:r>
-        <w:rPr>
-          <w:i/>
-          <w:iCs/>
-        </w:rPr>
-        <w:tab/>
-      </w:r>
-      <w:r>
-        <w:rPr>
-          <w:i/>
-          <w:iCs/>
-        </w:rPr>
-        <w:tab/>
-        <w:t>else:</w:t>
-      </w:r>
-    </w:p>
-    <w:p>
-      <w:pPr>
-        <w:spacing w:after="0" w:line="240" w:lineRule="auto"/>
-        <w:rPr>
-          <w:i/>
-          <w:iCs/>
-        </w:rPr>
-      </w:pPr>
-      <w:r>
-        <w:rPr>
-          <w:i/>
-          <w:iCs/>
-        </w:rPr>
-        <w:tab/>
-      </w:r>
-      <w:r>
-        <w:rPr>
-          <w:i/>
-          <w:iCs/>
-        </w:rPr>
-        <w:tab/>
-      </w:r>
-      <w:r>
-        <w:rPr>
-          <w:i/>
-          <w:iCs/>
-        </w:rPr>
-        <w:tab/>
-      </w:r>
-      <w:r>
-        <w:rPr>
-          <w:i/>
-          <w:iCs/>
-        </w:rPr>
-        <w:tab/>
-      </w:r>
-      <w:r>
-        <w:rPr>
-          <w:i/>
-          <w:iCs/>
-        </w:rPr>
-        <w:tab/>
-      </w:r>
-      <w:r>
-        <w:rPr>
-          <w:i/>
-          <w:iCs/>
-        </w:rPr>
-        <w:tab/>
-        <w:t>increase the associated number of active stones with stone counter (triple, double, single)</w:t>
-      </w:r>
-    </w:p>
-    <w:p>
-      <w:pPr>
-        <w:spacing w:after="0" w:line="240" w:lineRule="auto"/>
-        <w:rPr>
-          <w:i/>
-          <w:iCs/>
-        </w:rPr>
-      </w:pPr>
-      <w:r>
-        <w:rPr>
-          <w:i/>
-          <w:iCs/>
-        </w:rPr>
-        <w:tab/>
-      </w:r>
-      <w:r>
-        <w:rPr>
-          <w:i/>
-          <w:iCs/>
-        </w:rPr>
-        <w:tab/>
-      </w:r>
-      <w:r>
-        <w:rPr>
-          <w:i/>
-          <w:iCs/>
-        </w:rPr>
-        <w:tab/>
-      </w:r>
-      <w:r>
-        <w:rPr>
-          <w:i/>
-          <w:iCs/>
-        </w:rPr>
-        <w:tab/>
-      </w:r>
-    </w:p>
-    <w:p>
-      <w:pPr>
-        <w:spacing w:after="0" w:line="240" w:lineRule="auto"/>
-        <w:rPr>
-          <w:i/>
-          <w:iCs/>
-        </w:rPr>
-      </w:pPr>
     </w:p>
     <w:p>
       <w:pPr>
@@ -3125,15 +3048,13 @@
         <w:tab/>
         <w:t xml:space="preserve">Same operations are </w:t>
       </w:r>
-      <w:proofErr w:type="spellStart"/>
-      <w:r>
-        <w:rPr>
-          <w:i/>
-          <w:iCs/>
-        </w:rPr>
-        <w:t>preformed</w:t>
-      </w:r>
-      <w:proofErr w:type="spellEnd"/>
+      <w:r>
+        <w:rPr>
+          <w:i/>
+          <w:iCs/>
+        </w:rPr>
+        <w:t>performed</w:t>
+      </w:r>
       <w:r>
         <w:rPr>
           <w:i/>
@@ -3247,15 +3168,13 @@
         <w:tab/>
         <w:t xml:space="preserve">Same operations are </w:t>
       </w:r>
-      <w:proofErr w:type="spellStart"/>
-      <w:r>
-        <w:rPr>
-          <w:i/>
-          <w:iCs/>
-        </w:rPr>
-        <w:t>preformed</w:t>
-      </w:r>
-      <w:proofErr w:type="spellEnd"/>
+      <w:r>
+        <w:rPr>
+          <w:i/>
+          <w:iCs/>
+        </w:rPr>
+        <w:t>performed</w:t>
+      </w:r>
       <w:r>
         <w:rPr>
           <w:i/>
@@ -3386,15 +3305,13 @@
         <w:tab/>
         <w:t xml:space="preserve">Same operations are </w:t>
       </w:r>
-      <w:proofErr w:type="spellStart"/>
-      <w:r>
-        <w:rPr>
-          <w:i/>
-          <w:iCs/>
-        </w:rPr>
-        <w:t>preformed</w:t>
-      </w:r>
-      <w:proofErr w:type="spellEnd"/>
+      <w:r>
+        <w:rPr>
+          <w:i/>
+          <w:iCs/>
+        </w:rPr>
+        <w:t>performed</w:t>
+      </w:r>
       <w:r>
         <w:rPr>
           <w:i/>
@@ -3484,25 +3401,6 @@
     </w:p>
     <w:p>
       <w:pPr>
-        <w:spacing w:after="0" w:line="240" w:lineRule="auto"/>
-      </w:pPr>
-    </w:p>
-    <w:p>
-      <w:pPr>
-        <w:jc w:val="left"/>
-        <w:rPr>
-          <w:rFonts w:asciiTheme="majorHAnsi" w:eastAsiaTheme="majorEastAsia" w:hAnsiTheme="majorHAnsi" w:cstheme="majorBidi"/>
-          <w:color w:val="2F5496" w:themeColor="accent1" w:themeShade="BF"/>
-          <w:sz w:val="26"/>
-          <w:szCs w:val="26"/>
-        </w:rPr>
-      </w:pPr>
-      <w:r>
-        <w:br w:type="page"/>
-      </w:r>
-    </w:p>
-    <w:p>
-      <w:pPr>
         <w:pStyle w:val="Heading2"/>
       </w:pPr>
       <w:r>
@@ -3512,9 +3410,1099 @@
     </w:p>
     <w:p>
       <w:r>
+        <w:t xml:space="preserve">The minimax algorithm is used for minimizing possible loss for a worst-case scenario by maxing your plays while taking into opposite player’s need to maximize their result. Hence, minimax, maximizing your result for one layer (your plays) and minimizing your results </w:t>
+      </w:r>
+      <w:r>
+        <w:t xml:space="preserve">when </w:t>
+      </w:r>
+      <w:r>
+        <w:t>another</w:t>
+      </w:r>
+      <w:r>
+        <w:t xml:space="preserve"> player is playing. </w:t>
+      </w:r>
+      <w:r>
+        <w:t>To conduct minimax, the algorithm explores a state-tree starting at the root to leaves (which can be leaves of tree or max depth layer), and at the leaves, score</w:t>
+      </w:r>
+      <w:r>
+        <w:t>s</w:t>
+      </w:r>
+      <w:r>
+        <w:t xml:space="preserve"> each leaf based on AI’s best interests.</w:t>
+      </w:r>
+      <w:r>
         <w:t xml:space="preserve"> </w:t>
       </w:r>
-    </w:p>
+      <w:r>
+        <w:t xml:space="preserve">Then if the depth is even, choose the max value </w:t>
+      </w:r>
+      <w:r>
+        <w:t>between all chil</w:t>
+      </w:r>
+      <w:r>
+        <w:t>d</w:t>
+      </w:r>
+      <w:r>
+        <w:t xml:space="preserve"> nodes to individual parent nodes. The max value will then be assigned to the parents. </w:t>
+      </w:r>
+      <w:r>
+        <w:t xml:space="preserve">If odd depth, choose the min value between all child nodes to individual parent nodes. The min value will then be assigned to the parents. </w:t>
+      </w:r>
+      <w:r>
+        <w:t xml:space="preserve">Then it continues, when odd find min, when even find max, until depth zero at which the max value is </w:t>
+      </w:r>
+      <w:r>
+        <w:t>found,</w:t>
+      </w:r>
+      <w:r>
+        <w:t xml:space="preserve"> and the path assigned with that max value is chosen as next move. </w:t>
+      </w:r>
+      <w:r>
+        <w:t>Now t</w:t>
+      </w:r>
+      <w:r>
+        <w:t>o r</w:t>
+      </w:r>
+      <w:r>
+        <w:t xml:space="preserve">educe the number of nodes to evaluate, alpha-beta pruning will be implemented.  </w:t>
+      </w:r>
+    </w:p>
+    <w:p>
+      <w:r>
+        <w:t>Alpha-beta pruning is an adversarial search algorithm used commonly for machine playing of two-player game</w:t>
+      </w:r>
+      <w:r>
+        <w:t>s</w:t>
+      </w:r>
+      <w:r>
+        <w:t>. It stops evaluating a move when at least one possibility has been found that proves the move to be worse than a previously examined move. Such moves need not be evaluated further. When applied to a standard minimax tree, it returns the same move as minimax would, but prunes away branches that cannot possibly influence the final decision</w:t>
+      </w:r>
+      <w:r>
+        <w:t>.</w:t>
+      </w:r>
+      <w:r>
+        <w:t xml:space="preserve"> </w:t>
+      </w:r>
+      <w:r>
+        <w:t xml:space="preserve">For more information, look at Wikipedia’s alpha-beta pruning </w:t>
+      </w:r>
+      <w:hyperlink r:id="rId10" w:history="1">
+        <w:r>
+          <w:rPr>
+            <w:rStyle w:val="Hyperlink"/>
+          </w:rPr>
+          <w:t>https://en.wikipedia.org/wiki/Alpha%E2%80%93beta_pruning</w:t>
+        </w:r>
+      </w:hyperlink>
+      <w:r>
+        <w:t xml:space="preserve">. </w:t>
+      </w:r>
+      <w:r>
+        <w:t xml:space="preserve">Time complexity </w:t>
+      </w:r>
+      <w:r>
+        <w:t xml:space="preserve"> </w:t>
+      </w:r>
+    </w:p>
+    <w:p>
+      <w:r>
+        <w:t>Finally, to create a dynamic depth search, I implemented an anytime minimax algorithm</w:t>
+      </w:r>
+      <w:r>
+        <w:t xml:space="preserve"> using progressive deepening</w:t>
+      </w:r>
+      <w:r>
+        <w:t xml:space="preserve">. </w:t>
+      </w:r>
+      <w:r>
+        <w:t xml:space="preserve">This allows the algorithm to produce a result at </w:t>
+      </w:r>
+      <w:r>
+        <w:t>any time</w:t>
+      </w:r>
+      <w:r>
+        <w:t xml:space="preserve">. </w:t>
+      </w:r>
+      <w:r>
+        <w:t>It does this by finding the results for depth = 1, depth = 2, …, depth = N</w:t>
+      </w:r>
+      <w:r>
+        <w:t xml:space="preserve"> and only stopping and returning a result either when time/</w:t>
+      </w:r>
+      <w:r>
+        <w:t xml:space="preserve">computational </w:t>
+      </w:r>
+      <w:r>
+        <w:t>resources have been used or when leaf nodes have been found (max depth has been achieved).</w:t>
+      </w:r>
+      <w:r>
+        <w:t xml:space="preserve"> </w:t>
+      </w:r>
+      <w:r>
+        <w:t>For my implementation, I am giving the AI time limit of 5</w:t>
+      </w:r>
+      <w:r>
+        <w:t>s</w:t>
+      </w:r>
+      <w:r>
+        <w:t>. Now, this many seem computationally expensive</w:t>
+      </w:r>
+      <w:r>
+        <w:t xml:space="preserve">, however, doing some basic algebra and calculus, it can be shown to be roughly the same complexity </w:t>
+      </w:r>
+      <w:r>
+        <w:t xml:space="preserve">as alpha-bate pruning. </w:t>
+      </w:r>
+      <w:r>
+        <w:t xml:space="preserve">The calculation is made by taking the limit has progressive depths get closer to max depth. Where each at each depth, is </w:t>
+      </w:r>
+      <w:r>
+        <w:t xml:space="preserve">the </w:t>
+      </w:r>
+      <w:r>
+        <w:t xml:space="preserve">alpha-beta pruning complexity. </w:t>
+      </w:r>
+      <w:r>
+        <w:t>The following is the calculating:</w:t>
+      </w:r>
+    </w:p>
+    <w:p>
+      <w:pPr>
+        <w:rPr>
+          <w:rFonts w:eastAsiaTheme="minorEastAsia"/>
+        </w:rPr>
+      </w:pPr>
+      <m:oMathPara>
+        <m:oMath>
+          <m:sSub>
+            <m:sSubPr>
+              <m:ctrlPr>
+                <w:rPr>
+                  <w:rFonts w:ascii="Cambria Math" w:hAnsi="Cambria Math"/>
+                  <w:i/>
+                </w:rPr>
+              </m:ctrlPr>
+            </m:sSubPr>
+            <m:e>
+              <m:r>
+                <w:rPr>
+                  <w:rFonts w:ascii="Cambria Math" w:hAnsi="Cambria Math"/>
+                </w:rPr>
+                <m:t>S</m:t>
+              </m:r>
+            </m:e>
+            <m:sub>
+              <m:r>
+                <w:rPr>
+                  <w:rFonts w:ascii="Cambria Math" w:hAnsi="Cambria Math"/>
+                </w:rPr>
+                <m:t>d</m:t>
+              </m:r>
+            </m:sub>
+          </m:sSub>
+          <m:r>
+            <w:rPr>
+              <w:rFonts w:ascii="Cambria Math" w:hAnsi="Cambria Math"/>
+            </w:rPr>
+            <m:t>=2</m:t>
+          </m:r>
+          <m:rad>
+            <m:radPr>
+              <m:degHide m:val="1"/>
+              <m:ctrlPr>
+                <w:rPr>
+                  <w:rFonts w:ascii="Cambria Math" w:hAnsi="Cambria Math"/>
+                  <w:i/>
+                </w:rPr>
+              </m:ctrlPr>
+            </m:radPr>
+            <m:deg/>
+            <m:e>
+              <m:sSup>
+                <m:sSupPr>
+                  <m:ctrlPr>
+                    <w:rPr>
+                      <w:rFonts w:ascii="Cambria Math" w:hAnsi="Cambria Math"/>
+                      <w:i/>
+                    </w:rPr>
+                  </m:ctrlPr>
+                </m:sSupPr>
+                <m:e>
+                  <m:r>
+                    <w:rPr>
+                      <w:rFonts w:ascii="Cambria Math" w:hAnsi="Cambria Math"/>
+                    </w:rPr>
+                    <m:t>b</m:t>
+                  </m:r>
+                </m:e>
+                <m:sup>
+                  <m:r>
+                    <w:rPr>
+                      <w:rFonts w:ascii="Cambria Math" w:hAnsi="Cambria Math"/>
+                    </w:rPr>
+                    <m:t>d</m:t>
+                  </m:r>
+                </m:sup>
+              </m:sSup>
+            </m:e>
+          </m:rad>
+        </m:oMath>
+      </m:oMathPara>
+    </w:p>
+    <w:p>
+      <w:pPr>
+        <w:rPr>
+          <w:rFonts w:eastAsiaTheme="minorEastAsia"/>
+        </w:rPr>
+      </w:pPr>
+      <m:oMathPara>
+        <m:oMath>
+          <m:func>
+            <m:funcPr>
+              <m:ctrlPr>
+                <w:rPr>
+                  <w:rFonts w:ascii="Cambria Math" w:eastAsiaTheme="minorEastAsia" w:hAnsi="Cambria Math"/>
+                  <w:i/>
+                </w:rPr>
+              </m:ctrlPr>
+            </m:funcPr>
+            <m:fName>
+              <m:limLow>
+                <m:limLowPr>
+                  <m:ctrlPr>
+                    <w:rPr>
+                      <w:rFonts w:ascii="Cambria Math" w:eastAsiaTheme="minorEastAsia" w:hAnsi="Cambria Math"/>
+                      <w:i/>
+                    </w:rPr>
+                  </m:ctrlPr>
+                </m:limLowPr>
+                <m:e>
+                  <m:r>
+                    <m:rPr>
+                      <m:sty m:val="p"/>
+                    </m:rPr>
+                    <w:rPr>
+                      <w:rFonts w:ascii="Cambria Math" w:hAnsi="Cambria Math"/>
+                    </w:rPr>
+                    <m:t>lim</m:t>
+                  </m:r>
+                </m:e>
+                <m:lim>
+                  <m:r>
+                    <w:rPr>
+                      <w:rFonts w:ascii="Cambria Math" w:eastAsiaTheme="minorEastAsia" w:hAnsi="Cambria Math"/>
+                    </w:rPr>
+                    <m:t>n→d</m:t>
+                  </m:r>
+                </m:lim>
+              </m:limLow>
+            </m:fName>
+            <m:e>
+              <m:nary>
+                <m:naryPr>
+                  <m:chr m:val="∑"/>
+                  <m:limLoc m:val="undOvr"/>
+                  <m:ctrlPr>
+                    <w:rPr>
+                      <w:rFonts w:ascii="Cambria Math" w:eastAsiaTheme="minorEastAsia" w:hAnsi="Cambria Math"/>
+                      <w:i/>
+                    </w:rPr>
+                  </m:ctrlPr>
+                </m:naryPr>
+                <m:sub>
+                  <m:r>
+                    <w:rPr>
+                      <w:rFonts w:ascii="Cambria Math" w:eastAsiaTheme="minorEastAsia" w:hAnsi="Cambria Math"/>
+                    </w:rPr>
+                    <m:t>i</m:t>
+                  </m:r>
+                </m:sub>
+                <m:sup>
+                  <m:r>
+                    <w:rPr>
+                      <w:rFonts w:ascii="Cambria Math" w:eastAsiaTheme="minorEastAsia" w:hAnsi="Cambria Math"/>
+                    </w:rPr>
+                    <m:t>n</m:t>
+                  </m:r>
+                </m:sup>
+                <m:e>
+                  <m:sSub>
+                    <m:sSubPr>
+                      <m:ctrlPr>
+                        <w:rPr>
+                          <w:rFonts w:ascii="Cambria Math" w:eastAsiaTheme="minorEastAsia" w:hAnsi="Cambria Math"/>
+                          <w:i/>
+                        </w:rPr>
+                      </m:ctrlPr>
+                    </m:sSubPr>
+                    <m:e>
+                      <m:r>
+                        <w:rPr>
+                          <w:rFonts w:ascii="Cambria Math" w:eastAsiaTheme="minorEastAsia" w:hAnsi="Cambria Math"/>
+                        </w:rPr>
+                        <m:t>S</m:t>
+                      </m:r>
+                    </m:e>
+                    <m:sub>
+                      <m:r>
+                        <w:rPr>
+                          <w:rFonts w:ascii="Cambria Math" w:eastAsiaTheme="minorEastAsia" w:hAnsi="Cambria Math"/>
+                        </w:rPr>
+                        <m:t>i</m:t>
+                      </m:r>
+                    </m:sub>
+                  </m:sSub>
+                </m:e>
+              </m:nary>
+            </m:e>
+          </m:func>
+          <m:r>
+            <w:rPr>
+              <w:rFonts w:ascii="Cambria Math" w:eastAsiaTheme="minorEastAsia" w:hAnsi="Cambria Math"/>
+            </w:rPr>
+            <m:t>=</m:t>
+          </m:r>
+          <m:func>
+            <m:funcPr>
+              <m:ctrlPr>
+                <w:rPr>
+                  <w:rFonts w:ascii="Cambria Math" w:eastAsiaTheme="minorEastAsia" w:hAnsi="Cambria Math"/>
+                  <w:i/>
+                </w:rPr>
+              </m:ctrlPr>
+            </m:funcPr>
+            <m:fName>
+              <m:limLow>
+                <m:limLowPr>
+                  <m:ctrlPr>
+                    <w:rPr>
+                      <w:rFonts w:ascii="Cambria Math" w:eastAsiaTheme="minorEastAsia" w:hAnsi="Cambria Math"/>
+                      <w:i/>
+                    </w:rPr>
+                  </m:ctrlPr>
+                </m:limLowPr>
+                <m:e>
+                  <m:r>
+                    <m:rPr>
+                      <m:sty m:val="p"/>
+                    </m:rPr>
+                    <w:rPr>
+                      <w:rFonts w:ascii="Cambria Math" w:hAnsi="Cambria Math"/>
+                    </w:rPr>
+                    <m:t>lim</m:t>
+                  </m:r>
+                </m:e>
+                <m:lim>
+                  <m:r>
+                    <w:rPr>
+                      <w:rFonts w:ascii="Cambria Math" w:eastAsiaTheme="minorEastAsia" w:hAnsi="Cambria Math"/>
+                    </w:rPr>
+                    <m:t>n→d</m:t>
+                  </m:r>
+                </m:lim>
+              </m:limLow>
+            </m:fName>
+            <m:e>
+              <m:r>
+                <w:rPr>
+                  <w:rFonts w:ascii="Cambria Math" w:eastAsiaTheme="minorEastAsia" w:hAnsi="Cambria Math"/>
+                </w:rPr>
+                <m:t>2</m:t>
+              </m:r>
+              <m:d>
+                <m:dPr>
+                  <m:ctrlPr>
+                    <w:rPr>
+                      <w:rFonts w:ascii="Cambria Math" w:eastAsiaTheme="minorEastAsia" w:hAnsi="Cambria Math"/>
+                      <w:i/>
+                    </w:rPr>
+                  </m:ctrlPr>
+                </m:dPr>
+                <m:e>
+                  <m:rad>
+                    <m:radPr>
+                      <m:degHide m:val="1"/>
+                      <m:ctrlPr>
+                        <w:rPr>
+                          <w:rFonts w:ascii="Cambria Math" w:hAnsi="Cambria Math"/>
+                          <w:i/>
+                        </w:rPr>
+                      </m:ctrlPr>
+                    </m:radPr>
+                    <m:deg/>
+                    <m:e>
+                      <m:sSup>
+                        <m:sSupPr>
+                          <m:ctrlPr>
+                            <w:rPr>
+                              <w:rFonts w:ascii="Cambria Math" w:hAnsi="Cambria Math"/>
+                              <w:i/>
+                            </w:rPr>
+                          </m:ctrlPr>
+                        </m:sSupPr>
+                        <m:e>
+                          <m:r>
+                            <w:rPr>
+                              <w:rFonts w:ascii="Cambria Math" w:hAnsi="Cambria Math"/>
+                            </w:rPr>
+                            <m:t>b</m:t>
+                          </m:r>
+                        </m:e>
+                        <m:sup>
+                          <m:r>
+                            <w:rPr>
+                              <w:rFonts w:ascii="Cambria Math" w:hAnsi="Cambria Math"/>
+                            </w:rPr>
+                            <m:t>1</m:t>
+                          </m:r>
+                        </m:sup>
+                      </m:sSup>
+                    </m:e>
+                  </m:rad>
+                  <m:r>
+                    <w:rPr>
+                      <w:rFonts w:ascii="Cambria Math" w:hAnsi="Cambria Math"/>
+                    </w:rPr>
+                    <m:t>+</m:t>
+                  </m:r>
+                  <m:rad>
+                    <m:radPr>
+                      <m:degHide m:val="1"/>
+                      <m:ctrlPr>
+                        <w:rPr>
+                          <w:rFonts w:ascii="Cambria Math" w:hAnsi="Cambria Math"/>
+                          <w:i/>
+                        </w:rPr>
+                      </m:ctrlPr>
+                    </m:radPr>
+                    <m:deg/>
+                    <m:e>
+                      <m:sSup>
+                        <m:sSupPr>
+                          <m:ctrlPr>
+                            <w:rPr>
+                              <w:rFonts w:ascii="Cambria Math" w:hAnsi="Cambria Math"/>
+                              <w:i/>
+                            </w:rPr>
+                          </m:ctrlPr>
+                        </m:sSupPr>
+                        <m:e>
+                          <m:r>
+                            <w:rPr>
+                              <w:rFonts w:ascii="Cambria Math" w:hAnsi="Cambria Math"/>
+                            </w:rPr>
+                            <m:t>b</m:t>
+                          </m:r>
+                        </m:e>
+                        <m:sup>
+                          <m:r>
+                            <w:rPr>
+                              <w:rFonts w:ascii="Cambria Math" w:hAnsi="Cambria Math"/>
+                            </w:rPr>
+                            <m:t>2</m:t>
+                          </m:r>
+                        </m:sup>
+                      </m:sSup>
+                    </m:e>
+                  </m:rad>
+                  <m:r>
+                    <w:rPr>
+                      <w:rFonts w:ascii="Cambria Math" w:hAnsi="Cambria Math"/>
+                    </w:rPr>
+                    <m:t>+…+</m:t>
+                  </m:r>
+                  <m:rad>
+                    <m:radPr>
+                      <m:degHide m:val="1"/>
+                      <m:ctrlPr>
+                        <w:rPr>
+                          <w:rFonts w:ascii="Cambria Math" w:hAnsi="Cambria Math"/>
+                          <w:i/>
+                        </w:rPr>
+                      </m:ctrlPr>
+                    </m:radPr>
+                    <m:deg/>
+                    <m:e>
+                      <m:sSup>
+                        <m:sSupPr>
+                          <m:ctrlPr>
+                            <w:rPr>
+                              <w:rFonts w:ascii="Cambria Math" w:hAnsi="Cambria Math"/>
+                              <w:i/>
+                            </w:rPr>
+                          </m:ctrlPr>
+                        </m:sSupPr>
+                        <m:e>
+                          <m:r>
+                            <w:rPr>
+                              <w:rFonts w:ascii="Cambria Math" w:hAnsi="Cambria Math"/>
+                            </w:rPr>
+                            <m:t>b</m:t>
+                          </m:r>
+                        </m:e>
+                        <m:sup>
+                          <m:r>
+                            <w:rPr>
+                              <w:rFonts w:ascii="Cambria Math" w:hAnsi="Cambria Math"/>
+                            </w:rPr>
+                            <m:t>n</m:t>
+                          </m:r>
+                        </m:sup>
+                      </m:sSup>
+                    </m:e>
+                  </m:rad>
+                  <m:ctrlPr>
+                    <w:rPr>
+                      <w:rFonts w:ascii="Cambria Math" w:hAnsi="Cambria Math"/>
+                      <w:i/>
+                    </w:rPr>
+                  </m:ctrlPr>
+                </m:e>
+              </m:d>
+            </m:e>
+          </m:func>
+          <m:r>
+            <w:rPr>
+              <w:rFonts w:ascii="Cambria Math" w:eastAsiaTheme="minorEastAsia" w:hAnsi="Cambria Math"/>
+            </w:rPr>
+            <m:t>≅</m:t>
+          </m:r>
+          <m:r>
+            <w:rPr>
+              <w:rFonts w:ascii="Cambria Math" w:hAnsi="Cambria Math"/>
+            </w:rPr>
+            <m:t>2</m:t>
+          </m:r>
+          <m:rad>
+            <m:radPr>
+              <m:degHide m:val="1"/>
+              <m:ctrlPr>
+                <w:rPr>
+                  <w:rFonts w:ascii="Cambria Math" w:hAnsi="Cambria Math"/>
+                  <w:i/>
+                </w:rPr>
+              </m:ctrlPr>
+            </m:radPr>
+            <m:deg/>
+            <m:e>
+              <m:sSup>
+                <m:sSupPr>
+                  <m:ctrlPr>
+                    <w:rPr>
+                      <w:rFonts w:ascii="Cambria Math" w:hAnsi="Cambria Math"/>
+                      <w:i/>
+                    </w:rPr>
+                  </m:ctrlPr>
+                </m:sSupPr>
+                <m:e>
+                  <m:r>
+                    <w:rPr>
+                      <w:rFonts w:ascii="Cambria Math" w:hAnsi="Cambria Math"/>
+                    </w:rPr>
+                    <m:t>b</m:t>
+                  </m:r>
+                </m:e>
+                <m:sup>
+                  <m:r>
+                    <w:rPr>
+                      <w:rFonts w:ascii="Cambria Math" w:hAnsi="Cambria Math"/>
+                    </w:rPr>
+                    <m:t>d</m:t>
+                  </m:r>
+                </m:sup>
+              </m:sSup>
+            </m:e>
+          </m:rad>
+          <m:r>
+            <w:rPr>
+              <w:rFonts w:ascii="Cambria Math" w:eastAsiaTheme="minorEastAsia" w:hAnsi="Cambria Math"/>
+            </w:rPr>
+            <m:t>∋d</m:t>
+          </m:r>
+          <m:r>
+            <w:rPr>
+              <w:rFonts w:ascii="Cambria Math" w:eastAsiaTheme="minorEastAsia" w:hAnsi="Cambria Math"/>
+            </w:rPr>
+            <m:t>≫</m:t>
+          </m:r>
+        </m:oMath>
+      </m:oMathPara>
+    </w:p>
+    <w:p>
+      <w:pPr>
+        <w:rPr>
+          <w:rFonts w:eastAsiaTheme="minorEastAsia"/>
+        </w:rPr>
+      </w:pPr>
+      <w:r>
+        <w:rPr>
+          <w:rFonts w:eastAsiaTheme="minorEastAsia"/>
+        </w:rPr>
+        <w:t xml:space="preserve">The approximation is more accurate the larger </w:t>
+      </w:r>
+      <m:oMath>
+        <m:r>
+          <w:rPr>
+            <w:rFonts w:ascii="Cambria Math" w:eastAsiaTheme="minorEastAsia" w:hAnsi="Cambria Math"/>
+          </w:rPr>
+          <m:t>d</m:t>
+        </m:r>
+      </m:oMath>
+      <w:r>
+        <w:rPr>
+          <w:rFonts w:eastAsiaTheme="minorEastAsia"/>
+        </w:rPr>
+        <w:t xml:space="preserve"> gets. </w:t>
+      </w:r>
+    </w:p>
+    <w:p/>
+    <w:p>
+      <w:pPr>
+        <w:pStyle w:val="Caption"/>
+        <w:keepNext/>
+        <w:jc w:val="center"/>
+      </w:pPr>
+      <w:r>
+        <w:t xml:space="preserve">Table </w:t>
+      </w:r>
+      <w:fldSimple w:instr=" SEQ Table \* ARABIC ">
+        <w:r>
+          <w:rPr>
+            <w:noProof/>
+          </w:rPr>
+          <w:t>1</w:t>
+        </w:r>
+      </w:fldSimple>
+      <w:r>
+        <w:t>. Minimax Algorithm Time Complexity</w:t>
+      </w:r>
+      <w:r>
+        <w:t xml:space="preserve"> </w:t>
+      </w:r>
+      <w:sdt>
+        <w:sdtPr>
+          <w:id w:val="-1124621564"/>
+          <w:citation/>
+        </w:sdtPr>
+        <w:sdtContent>
+          <w:r>
+            <w:fldChar w:fldCharType="begin"/>
+          </w:r>
+          <w:r>
+            <w:instrText xml:space="preserve"> CITATION Pat14 \l 1033 </w:instrText>
+          </w:r>
+          <w:r>
+            <w:fldChar w:fldCharType="separate"/>
+          </w:r>
+          <w:r>
+            <w:rPr>
+              <w:noProof/>
+            </w:rPr>
+            <w:t>(Winston, 2014)</w:t>
+          </w:r>
+          <w:r>
+            <w:fldChar w:fldCharType="end"/>
+          </w:r>
+        </w:sdtContent>
+      </w:sdt>
+    </w:p>
+    <w:tbl>
+      <w:tblPr>
+        <w:tblStyle w:val="TableGrid"/>
+        <w:tblW w:w="0" w:type="auto"/>
+        <w:tblLook w:val="04A0" w:firstRow="1" w:lastRow="0" w:firstColumn="1" w:lastColumn="0" w:noHBand="0" w:noVBand="1"/>
+      </w:tblPr>
+      <w:tblGrid>
+        <w:gridCol w:w="4675"/>
+        <w:gridCol w:w="4675"/>
+      </w:tblGrid>
+      <w:tr>
+        <w:tc>
+          <w:tcPr>
+            <w:tcW w:w="4675" w:type="dxa"/>
+          </w:tcPr>
+          <w:p>
+            <w:r>
+              <w:t>Algorithm</w:t>
+            </w:r>
+          </w:p>
+        </w:tc>
+        <w:tc>
+          <w:tcPr>
+            <w:tcW w:w="4675" w:type="dxa"/>
+          </w:tcPr>
+          <w:p>
+            <w:r>
+              <w:t>Time Complexity</w:t>
+            </w:r>
+          </w:p>
+        </w:tc>
+      </w:tr>
+      <w:tr>
+        <w:tc>
+          <w:tcPr>
+            <w:tcW w:w="4675" w:type="dxa"/>
+          </w:tcPr>
+          <w:p>
+            <w:r>
+              <w:t>Minimax</w:t>
+            </w:r>
+          </w:p>
+        </w:tc>
+        <w:tc>
+          <w:tcPr>
+            <w:tcW w:w="4675" w:type="dxa"/>
+          </w:tcPr>
+          <w:p>
+            <m:oMathPara>
+              <m:oMath>
+                <m:r>
+                  <w:rPr>
+                    <w:rFonts w:ascii="Cambria Math" w:hAnsi="Cambria Math"/>
+                  </w:rPr>
+                  <m:t>O</m:t>
+                </m:r>
+                <m:d>
+                  <m:dPr>
+                    <m:ctrlPr>
+                      <w:rPr>
+                        <w:rFonts w:ascii="Cambria Math" w:hAnsi="Cambria Math"/>
+                        <w:i/>
+                      </w:rPr>
+                    </m:ctrlPr>
+                  </m:dPr>
+                  <m:e>
+                    <m:sSup>
+                      <m:sSupPr>
+                        <m:ctrlPr>
+                          <w:rPr>
+                            <w:rFonts w:ascii="Cambria Math" w:hAnsi="Cambria Math"/>
+                            <w:i/>
+                          </w:rPr>
+                        </m:ctrlPr>
+                      </m:sSupPr>
+                      <m:e>
+                        <m:r>
+                          <w:rPr>
+                            <w:rFonts w:ascii="Cambria Math" w:hAnsi="Cambria Math"/>
+                          </w:rPr>
+                          <m:t>b</m:t>
+                        </m:r>
+                      </m:e>
+                      <m:sup>
+                        <m:r>
+                          <w:rPr>
+                            <w:rFonts w:ascii="Cambria Math" w:hAnsi="Cambria Math"/>
+                          </w:rPr>
+                          <m:t>d</m:t>
+                        </m:r>
+                      </m:sup>
+                    </m:sSup>
+                  </m:e>
+                </m:d>
+              </m:oMath>
+            </m:oMathPara>
+          </w:p>
+        </w:tc>
+      </w:tr>
+      <w:tr>
+        <w:tc>
+          <w:tcPr>
+            <w:tcW w:w="4675" w:type="dxa"/>
+          </w:tcPr>
+          <w:p>
+            <w:r>
+              <w:t>Minimax with Alpha-Beta Pruning</w:t>
+            </w:r>
+          </w:p>
+        </w:tc>
+        <w:tc>
+          <w:tcPr>
+            <w:tcW w:w="4675" w:type="dxa"/>
+          </w:tcPr>
+          <w:p>
+            <w:pPr>
+              <w:jc w:val="center"/>
+            </w:pPr>
+            <w:r>
+              <w:t xml:space="preserve">Worse </w:t>
+            </w:r>
+            <m:oMath>
+              <m:r>
+                <w:rPr>
+                  <w:rFonts w:ascii="Cambria Math" w:hAnsi="Cambria Math"/>
+                </w:rPr>
+                <m:t>O</m:t>
+              </m:r>
+              <m:d>
+                <m:dPr>
+                  <m:ctrlPr>
+                    <w:rPr>
+                      <w:rFonts w:ascii="Cambria Math" w:hAnsi="Cambria Math"/>
+                      <w:i/>
+                    </w:rPr>
+                  </m:ctrlPr>
+                </m:dPr>
+                <m:e>
+                  <m:sSup>
+                    <m:sSupPr>
+                      <m:ctrlPr>
+                        <w:rPr>
+                          <w:rFonts w:ascii="Cambria Math" w:hAnsi="Cambria Math"/>
+                          <w:i/>
+                        </w:rPr>
+                      </m:ctrlPr>
+                    </m:sSupPr>
+                    <m:e>
+                      <m:r>
+                        <w:rPr>
+                          <w:rFonts w:ascii="Cambria Math" w:hAnsi="Cambria Math"/>
+                        </w:rPr>
+                        <m:t>b</m:t>
+                      </m:r>
+                    </m:e>
+                    <m:sup>
+                      <m:r>
+                        <w:rPr>
+                          <w:rFonts w:ascii="Cambria Math" w:hAnsi="Cambria Math"/>
+                        </w:rPr>
+                        <m:t>d</m:t>
+                      </m:r>
+                    </m:sup>
+                  </m:sSup>
+                </m:e>
+              </m:d>
+            </m:oMath>
+            <w:r>
+              <w:rPr>
+                <w:rFonts w:eastAsiaTheme="minorEastAsia"/>
+              </w:rPr>
+              <w:t xml:space="preserve">       Avg. </w:t>
+            </w:r>
+            <m:oMath>
+              <m:r>
+                <w:rPr>
+                  <w:rFonts w:ascii="Cambria Math" w:eastAsiaTheme="minorEastAsia" w:hAnsi="Cambria Math"/>
+                </w:rPr>
+                <m:t>O</m:t>
+              </m:r>
+              <m:d>
+                <m:dPr>
+                  <m:ctrlPr>
+                    <w:rPr>
+                      <w:rFonts w:ascii="Cambria Math" w:eastAsiaTheme="minorEastAsia" w:hAnsi="Cambria Math"/>
+                      <w:i/>
+                    </w:rPr>
+                  </m:ctrlPr>
+                </m:dPr>
+                <m:e>
+                  <m:r>
+                    <w:rPr>
+                      <w:rFonts w:ascii="Cambria Math" w:hAnsi="Cambria Math"/>
+                    </w:rPr>
+                    <m:t>2</m:t>
+                  </m:r>
+                  <m:rad>
+                    <m:radPr>
+                      <m:degHide m:val="1"/>
+                      <m:ctrlPr>
+                        <w:rPr>
+                          <w:rFonts w:ascii="Cambria Math" w:hAnsi="Cambria Math"/>
+                          <w:i/>
+                        </w:rPr>
+                      </m:ctrlPr>
+                    </m:radPr>
+                    <m:deg/>
+                    <m:e>
+                      <m:sSup>
+                        <m:sSupPr>
+                          <m:ctrlPr>
+                            <w:rPr>
+                              <w:rFonts w:ascii="Cambria Math" w:hAnsi="Cambria Math"/>
+                              <w:i/>
+                            </w:rPr>
+                          </m:ctrlPr>
+                        </m:sSupPr>
+                        <m:e>
+                          <m:r>
+                            <w:rPr>
+                              <w:rFonts w:ascii="Cambria Math" w:hAnsi="Cambria Math"/>
+                            </w:rPr>
+                            <m:t>b</m:t>
+                          </m:r>
+                        </m:e>
+                        <m:sup>
+                          <m:r>
+                            <w:rPr>
+                              <w:rFonts w:ascii="Cambria Math" w:hAnsi="Cambria Math"/>
+                            </w:rPr>
+                            <m:t>d</m:t>
+                          </m:r>
+                        </m:sup>
+                      </m:sSup>
+                    </m:e>
+                  </m:rad>
+                </m:e>
+              </m:d>
+            </m:oMath>
+          </w:p>
+        </w:tc>
+      </w:tr>
+      <w:tr>
+        <w:tc>
+          <w:tcPr>
+            <w:tcW w:w="4675" w:type="dxa"/>
+          </w:tcPr>
+          <w:p>
+            <w:pPr>
+              <w:jc w:val="left"/>
+            </w:pPr>
+            <w:r>
+              <w:t>Minimax with Alpha-Beta and Progressive Deepening</w:t>
+            </w:r>
+          </w:p>
+        </w:tc>
+        <w:tc>
+          <w:tcPr>
+            <w:tcW w:w="4675" w:type="dxa"/>
+          </w:tcPr>
+          <w:p>
+            <w:pPr>
+              <w:jc w:val="center"/>
+            </w:pPr>
+            <w:r>
+              <w:t xml:space="preserve">Worse </w:t>
+            </w:r>
+            <m:oMath>
+              <m:r>
+                <w:rPr>
+                  <w:rFonts w:ascii="Cambria Math" w:hAnsi="Cambria Math"/>
+                </w:rPr>
+                <m:t>O(</m:t>
+              </m:r>
+              <m:sSup>
+                <m:sSupPr>
+                  <m:ctrlPr>
+                    <w:rPr>
+                      <w:rFonts w:ascii="Cambria Math" w:hAnsi="Cambria Math"/>
+                      <w:i/>
+                    </w:rPr>
+                  </m:ctrlPr>
+                </m:sSupPr>
+                <m:e>
+                  <m:r>
+                    <w:rPr>
+                      <w:rFonts w:ascii="Cambria Math" w:hAnsi="Cambria Math"/>
+                    </w:rPr>
+                    <m:t>b</m:t>
+                  </m:r>
+                </m:e>
+                <m:sup>
+                  <m:r>
+                    <w:rPr>
+                      <w:rFonts w:ascii="Cambria Math" w:hAnsi="Cambria Math"/>
+                    </w:rPr>
+                    <m:t>d</m:t>
+                  </m:r>
+                </m:sup>
+              </m:sSup>
+              <m:r>
+                <w:rPr>
+                  <w:rFonts w:ascii="Cambria Math" w:hAnsi="Cambria Math"/>
+                </w:rPr>
+                <m:t>)</m:t>
+              </m:r>
+            </m:oMath>
+            <w:r>
+              <w:rPr>
+                <w:rFonts w:eastAsiaTheme="minorEastAsia"/>
+              </w:rPr>
+              <w:t xml:space="preserve">   </w:t>
+            </w:r>
+            <w:r>
+              <w:rPr>
+                <w:rFonts w:eastAsiaTheme="minorEastAsia"/>
+              </w:rPr>
+              <w:t xml:space="preserve">    </w:t>
+            </w:r>
+            <w:r>
+              <w:rPr>
+                <w:rFonts w:eastAsiaTheme="minorEastAsia"/>
+              </w:rPr>
+              <w:t xml:space="preserve">Avg. </w:t>
+            </w:r>
+            <m:oMath>
+              <m:r>
+                <w:rPr>
+                  <w:rFonts w:ascii="Cambria Math" w:eastAsiaTheme="minorEastAsia" w:hAnsi="Cambria Math"/>
+                </w:rPr>
+                <m:t>O</m:t>
+              </m:r>
+              <m:d>
+                <m:dPr>
+                  <m:ctrlPr>
+                    <w:rPr>
+                      <w:rFonts w:ascii="Cambria Math" w:eastAsiaTheme="minorEastAsia" w:hAnsi="Cambria Math"/>
+                      <w:i/>
+                    </w:rPr>
+                  </m:ctrlPr>
+                </m:dPr>
+                <m:e>
+                  <m:r>
+                    <w:rPr>
+                      <w:rFonts w:ascii="Cambria Math" w:hAnsi="Cambria Math"/>
+                    </w:rPr>
+                    <m:t>2</m:t>
+                  </m:r>
+                  <m:rad>
+                    <m:radPr>
+                      <m:degHide m:val="1"/>
+                      <m:ctrlPr>
+                        <w:rPr>
+                          <w:rFonts w:ascii="Cambria Math" w:hAnsi="Cambria Math"/>
+                          <w:i/>
+                        </w:rPr>
+                      </m:ctrlPr>
+                    </m:radPr>
+                    <m:deg/>
+                    <m:e>
+                      <m:sSup>
+                        <m:sSupPr>
+                          <m:ctrlPr>
+                            <w:rPr>
+                              <w:rFonts w:ascii="Cambria Math" w:hAnsi="Cambria Math"/>
+                              <w:i/>
+                            </w:rPr>
+                          </m:ctrlPr>
+                        </m:sSupPr>
+                        <m:e>
+                          <m:r>
+                            <w:rPr>
+                              <w:rFonts w:ascii="Cambria Math" w:hAnsi="Cambria Math"/>
+                            </w:rPr>
+                            <m:t>b</m:t>
+                          </m:r>
+                        </m:e>
+                        <m:sup>
+                          <m:r>
+                            <w:rPr>
+                              <w:rFonts w:ascii="Cambria Math" w:hAnsi="Cambria Math"/>
+                            </w:rPr>
+                            <m:t>d</m:t>
+                          </m:r>
+                        </m:sup>
+                      </m:sSup>
+                    </m:e>
+                  </m:rad>
+                </m:e>
+              </m:d>
+            </m:oMath>
+          </w:p>
+        </w:tc>
+      </w:tr>
+    </w:tbl>
+    <w:p/>
+    <w:p/>
     <w:p>
       <w:pPr>
         <w:spacing w:after="0" w:line="240" w:lineRule="auto"/>
@@ -3553,21 +4541,12 @@
           <w:iCs/>
         </w:rPr>
       </w:pPr>
-      <w:proofErr w:type="gramStart"/>
-      <w:r>
-        <w:rPr>
-          <w:i/>
-          <w:iCs/>
-        </w:rPr>
-        <w:t>Minimax(</w:t>
-      </w:r>
-      <w:proofErr w:type="gramEnd"/>
-      <w:r>
-        <w:rPr>
-          <w:i/>
-          <w:iCs/>
-        </w:rPr>
-        <w:t xml:space="preserve">node, depth, </w:t>
+      <w:r>
+        <w:rPr>
+          <w:i/>
+          <w:iCs/>
+        </w:rPr>
+        <w:t xml:space="preserve">Minimax(node, depth, </w:t>
       </w:r>
       <w:proofErr w:type="spellStart"/>
       <w:r>
@@ -3758,23 +4737,7 @@
           <w:iCs/>
         </w:rPr>
         <w:tab/>
-        <w:t xml:space="preserve">value = </w:t>
-      </w:r>
-      <w:proofErr w:type="gramStart"/>
-      <w:r>
-        <w:rPr>
-          <w:i/>
-          <w:iCs/>
-        </w:rPr>
-        <w:t>minimax(</w:t>
-      </w:r>
-      <w:proofErr w:type="gramEnd"/>
-      <w:r>
-        <w:rPr>
-          <w:i/>
-          <w:iCs/>
-        </w:rPr>
-        <w:t>child, depth + 1, MIN, alpha, beta)</w:t>
+        <w:t>value = minimax(child, depth + 1, MIN, alpha, beta)</w:t>
       </w:r>
     </w:p>
     <w:p>
@@ -3874,7 +4837,6 @@
         </w:rPr>
         <w:t xml:space="preserve"> = </w:t>
       </w:r>
-      <w:proofErr w:type="gramStart"/>
       <w:r>
         <w:rPr>
           <w:i/>
@@ -3890,7 +4852,6 @@
         <w:t>(</w:t>
       </w:r>
       <w:proofErr w:type="spellStart"/>
-      <w:proofErr w:type="gramEnd"/>
       <w:r>
         <w:rPr>
           <w:i/>
@@ -4078,7 +5039,6 @@
         </w:rPr>
         <w:t xml:space="preserve"> = </w:t>
       </w:r>
-      <w:proofErr w:type="gramStart"/>
       <w:r>
         <w:rPr>
           <w:i/>
@@ -4094,7 +5054,6 @@
         <w:t>(</w:t>
       </w:r>
       <w:proofErr w:type="spellStart"/>
-      <w:proofErr w:type="gramEnd"/>
       <w:r>
         <w:rPr>
           <w:i/>
@@ -4248,61 +5207,6 @@
           <w:iCs/>
         </w:rPr>
         <w:tab/>
-      </w:r>
-      <w:r>
-        <w:rPr>
-          <w:i/>
-          <w:iCs/>
-        </w:rPr>
-        <w:tab/>
-        <w:t>END if</w:t>
-      </w:r>
-    </w:p>
-    <w:p>
-      <w:pPr>
-        <w:spacing w:after="0" w:line="240" w:lineRule="auto"/>
-        <w:rPr>
-          <w:i/>
-          <w:iCs/>
-        </w:rPr>
-      </w:pPr>
-      <w:r>
-        <w:rPr>
-          <w:i/>
-          <w:iCs/>
-        </w:rPr>
-        <w:tab/>
-      </w:r>
-      <w:r>
-        <w:rPr>
-          <w:i/>
-          <w:iCs/>
-        </w:rPr>
-        <w:tab/>
-        <w:t>END for</w:t>
-      </w:r>
-    </w:p>
-    <w:p>
-      <w:pPr>
-        <w:spacing w:after="0" w:line="240" w:lineRule="auto"/>
-        <w:rPr>
-          <w:i/>
-          <w:iCs/>
-        </w:rPr>
-      </w:pPr>
-      <w:r>
-        <w:rPr>
-          <w:i/>
-          <w:iCs/>
-        </w:rPr>
-        <w:tab/>
-      </w:r>
-      <w:r>
-        <w:rPr>
-          <w:i/>
-          <w:iCs/>
-        </w:rPr>
-        <w:tab/>
         <w:t xml:space="preserve">return </w:t>
       </w:r>
       <w:proofErr w:type="spellStart"/>
@@ -4439,23 +5343,7 @@
           <w:iCs/>
         </w:rPr>
         <w:tab/>
-        <w:t xml:space="preserve">value = </w:t>
-      </w:r>
-      <w:proofErr w:type="gramStart"/>
-      <w:r>
-        <w:rPr>
-          <w:i/>
-          <w:iCs/>
-        </w:rPr>
-        <w:t>minimax(</w:t>
-      </w:r>
-      <w:proofErr w:type="gramEnd"/>
-      <w:r>
-        <w:rPr>
-          <w:i/>
-          <w:iCs/>
-        </w:rPr>
-        <w:t>child, depth + 1, MAX, alpha, beta)</w:t>
+        <w:t>value = minimax(child, depth + 1, MAX, alpha, beta)</w:t>
       </w:r>
     </w:p>
     <w:p>
@@ -4553,18 +5441,9 @@
           <w:i/>
           <w:iCs/>
         </w:rPr>
-        <w:t xml:space="preserve"> = </w:t>
-      </w:r>
-      <w:proofErr w:type="gramStart"/>
-      <w:r>
-        <w:rPr>
-          <w:i/>
-          <w:iCs/>
-        </w:rPr>
-        <w:t>min(</w:t>
+        <w:t xml:space="preserve"> = min(</w:t>
       </w:r>
       <w:proofErr w:type="spellStart"/>
-      <w:proofErr w:type="gramEnd"/>
       <w:r>
         <w:rPr>
           <w:i/>
@@ -4763,18 +5642,9 @@
           <w:i/>
           <w:iCs/>
         </w:rPr>
-        <w:t xml:space="preserve"> = </w:t>
-      </w:r>
-      <w:proofErr w:type="gramStart"/>
-      <w:r>
-        <w:rPr>
-          <w:i/>
-          <w:iCs/>
-        </w:rPr>
-        <w:t>min(</w:t>
+        <w:t xml:space="preserve"> = min(</w:t>
       </w:r>
       <w:proofErr w:type="spellStart"/>
-      <w:proofErr w:type="gramEnd"/>
       <w:r>
         <w:rPr>
           <w:i/>
@@ -4920,61 +5790,6 @@
           <w:iCs/>
         </w:rPr>
         <w:tab/>
-      </w:r>
-      <w:r>
-        <w:rPr>
-          <w:i/>
-          <w:iCs/>
-        </w:rPr>
-        <w:tab/>
-        <w:t>END if</w:t>
-      </w:r>
-    </w:p>
-    <w:p>
-      <w:pPr>
-        <w:spacing w:after="0" w:line="240" w:lineRule="auto"/>
-        <w:rPr>
-          <w:i/>
-          <w:iCs/>
-        </w:rPr>
-      </w:pPr>
-      <w:r>
-        <w:rPr>
-          <w:i/>
-          <w:iCs/>
-        </w:rPr>
-        <w:tab/>
-      </w:r>
-      <w:r>
-        <w:rPr>
-          <w:i/>
-          <w:iCs/>
-        </w:rPr>
-        <w:tab/>
-        <w:t>END for</w:t>
-      </w:r>
-    </w:p>
-    <w:p>
-      <w:pPr>
-        <w:spacing w:after="0" w:line="240" w:lineRule="auto"/>
-        <w:rPr>
-          <w:i/>
-          <w:iCs/>
-        </w:rPr>
-      </w:pPr>
-      <w:r>
-        <w:rPr>
-          <w:i/>
-          <w:iCs/>
-        </w:rPr>
-        <w:tab/>
-      </w:r>
-      <w:r>
-        <w:rPr>
-          <w:i/>
-          <w:iCs/>
-        </w:rPr>
-        <w:tab/>
         <w:t xml:space="preserve">return </w:t>
       </w:r>
       <w:proofErr w:type="spellStart"/>
@@ -4986,23 +5801,6 @@
         <w:t>bestVal</w:t>
       </w:r>
       <w:proofErr w:type="spellEnd"/>
-    </w:p>
-    <w:p>
-      <w:pPr>
-        <w:spacing w:after="0" w:line="240" w:lineRule="auto"/>
-        <w:rPr>
-          <w:i/>
-          <w:iCs/>
-        </w:rPr>
-      </w:pPr>
-      <w:r>
-        <w:rPr>
-          <w:i/>
-          <w:iCs/>
-        </w:rPr>
-        <w:tab/>
-        <w:t>END if</w:t>
-      </w:r>
     </w:p>
     <w:p>
       <w:pPr>
@@ -7694,7 +8492,7 @@
         </b:NameList>
       </b:Author>
     </b:Author>
-    <b:RefOrder>1</b:RefOrder>
+    <b:RefOrder>2</b:RefOrder>
   </b:Source>
   <b:Source>
     <b:Tag>Pen16</b:Tag>
@@ -7716,7 +8514,7 @@
     <b:Month>Jan</b:Month>
     <b:Day>11</b:Day>
     <b:URL>https://github.com/DING-PENG/image-approx</b:URL>
-    <b:RefOrder>2</b:RefOrder>
+    <b:RefOrder>3</b:RefOrder>
   </b:Source>
   <b:Source>
     <b:Tag>Pro</b:Tag>
@@ -7730,13 +8528,35 @@
     <b:Title>Python PIL.ImageChops.difference() Examples</b:Title>
     <b:InternetSiteTitle>Programcreek</b:InternetSiteTitle>
     <b:URL>https://www.programcreek.com/python/example/72489/PIL.ImageChops.difference</b:URL>
-    <b:RefOrder>3</b:RefOrder>
+    <b:RefOrder>4</b:RefOrder>
+  </b:Source>
+  <b:Source>
+    <b:Tag>Pat14</b:Tag>
+    <b:SourceType>InternetSite</b:SourceType>
+    <b:Guid>{42AE0CAA-49F4-424F-BC64-BA225DFC65AA}</b:Guid>
+    <b:Author>
+      <b:Author>
+        <b:NameList>
+          <b:Person>
+            <b:Last>Winston</b:Last>
+            <b:First>Patrick</b:First>
+          </b:Person>
+        </b:NameList>
+      </b:Author>
+    </b:Author>
+    <b:Title>6. Search: Game, Minimax, and Alpha-Beta</b:Title>
+    <b:InternetSiteTitle>Youtube</b:InternetSiteTitle>
+    <b:Year>2014</b:Year>
+    <b:Month>Jan</b:Month>
+    <b:Day>10</b:Day>
+    <b:URL>https://www.youtube.com/watch?v=STjW3eH0Cik&amp;t=2499s</b:URL>
+    <b:RefOrder>1</b:RefOrder>
   </b:Source>
 </b:Sources>
 </file>
 
 <file path=customXml/itemProps1.xml><?xml version="1.0" encoding="utf-8"?>
-<ds:datastoreItem xmlns:ds="http://schemas.openxmlformats.org/officeDocument/2006/customXml" ds:itemID="{EBF0340E-59AD-4A2D-84C9-7424A900A175}">
+<ds:datastoreItem xmlns:ds="http://schemas.openxmlformats.org/officeDocument/2006/customXml" ds:itemID="{91759AC8-B04F-4EE3-B73D-FA0E66033995}">
   <ds:schemaRefs>
     <ds:schemaRef ds:uri="http://schemas.openxmlformats.org/officeDocument/2006/bibliography"/>
   </ds:schemaRefs>

</xml_diff>